<commit_message>
working on sending emails
</commit_message>
<xml_diff>
--- a/Kardexs/K42767.docx
+++ b/Kardexs/K42767.docx
@@ -1,6 +1,6 @@
 
 <file path=word/document.xml><?xml version="1.0" encoding="utf-8"?>
-<w:document xmlns:wpc="http://schemas.microsoft.com/office/word/2010/wordprocessingCanvas" xmlns:mc="http://schemas.openxmlformats.org/markup-compatibility/2006" xmlns:o="urn:schemas-microsoft-com:office:office" xmlns:r="http://schemas.openxmlformats.org/officeDocument/2006/relationships" xmlns:m="http://schemas.openxmlformats.org/officeDocument/2006/math" xmlns:v="urn:schemas-microsoft-com:vml" xmlns:wp14="http://schemas.microsoft.com/office/word/2010/wordprocessingDrawing" xmlns:wp="http://schemas.openxmlformats.org/drawingml/2006/wordprocessingDrawing" xmlns:w10="urn:schemas-microsoft-com:office:word" xmlns:w="http://schemas.openxmlformats.org/wordprocessingml/2006/main" xmlns:w14="http://schemas.microsoft.com/office/word/2010/wordml" xmlns:wpg="http://schemas.microsoft.com/office/word/2010/wordprocessingGroup" xmlns:wpi="http://schemas.microsoft.com/office/word/2010/wordprocessingInk" xmlns:wne="http://schemas.microsoft.com/office/word/2006/wordml" xmlns:wps="http://schemas.microsoft.com/office/word/2010/wordprocessingShape" mc:Ignorable="w14 wp14">
+<w:document xmlns:wpc="http://schemas.microsoft.com/office/word/2010/wordprocessingCanvas" xmlns:cx="http://schemas.microsoft.com/office/drawing/2014/chartex" xmlns:cx1="http://schemas.microsoft.com/office/drawing/2015/9/8/chartex" xmlns:cx2="http://schemas.microsoft.com/office/drawing/2015/10/21/chartex" xmlns:cx3="http://schemas.microsoft.com/office/drawing/2016/5/9/chartex" xmlns:cx4="http://schemas.microsoft.com/office/drawing/2016/5/10/chartex" xmlns:cx5="http://schemas.microsoft.com/office/drawing/2016/5/11/chartex" xmlns:cx6="http://schemas.microsoft.com/office/drawing/2016/5/12/chartex" xmlns:cx7="http://schemas.microsoft.com/office/drawing/2016/5/13/chartex" xmlns:cx8="http://schemas.microsoft.com/office/drawing/2016/5/14/chartex" xmlns:mc="http://schemas.openxmlformats.org/markup-compatibility/2006" xmlns:aink="http://schemas.microsoft.com/office/drawing/2016/ink" xmlns:am3d="http://schemas.microsoft.com/office/drawing/2017/model3d" xmlns:o="urn:schemas-microsoft-com:office:office" xmlns:oel="http://schemas.microsoft.com/office/2019/extlst" xmlns:r="http://schemas.openxmlformats.org/officeDocument/2006/relationships" xmlns:m="http://schemas.openxmlformats.org/officeDocument/2006/math" xmlns:v="urn:schemas-microsoft-com:vml" xmlns:wp14="http://schemas.microsoft.com/office/word/2010/wordprocessingDrawing" xmlns:wp="http://schemas.openxmlformats.org/drawingml/2006/wordprocessingDrawing" xmlns:w10="urn:schemas-microsoft-com:office:word" xmlns:w="http://schemas.openxmlformats.org/wordprocessingml/2006/main" xmlns:w14="http://schemas.microsoft.com/office/word/2010/wordml" xmlns:w15="http://schemas.microsoft.com/office/word/2012/wordml" xmlns:w16cex="http://schemas.microsoft.com/office/word/2018/wordml/cex" xmlns:w16cid="http://schemas.microsoft.com/office/word/2016/wordml/cid" xmlns:w16="http://schemas.microsoft.com/office/word/2018/wordml" xmlns:w16sdtdh="http://schemas.microsoft.com/office/word/2020/wordml/sdtdatahash" xmlns:w16se="http://schemas.microsoft.com/office/word/2015/wordml/symex" xmlns:wpg="http://schemas.microsoft.com/office/word/2010/wordprocessingGroup" xmlns:wpi="http://schemas.microsoft.com/office/word/2010/wordprocessingInk" xmlns:wne="http://schemas.microsoft.com/office/word/2006/wordml" xmlns:wps="http://schemas.microsoft.com/office/word/2010/wordprocessingShape" mc:Ignorable="w14 w15 w16se w16cid w16 w16cex w16sdtdh wp14">
   <w:body>
     <w:p>
       <w:pPr>
@@ -17,8 +17,6 @@
           <w:szCs w:val="20"/>
         </w:rPr>
       </w:pPr>
-      <w:bookmarkStart w:id="0" w:name="_GoBack"/>
-      <w:bookmarkEnd w:id="0"/>
       <w:r>
         <w:rPr>
           <w:rFonts w:ascii="Verdana" w:hAnsi="Verdana" w:cs="Arial"/>
@@ -229,8 +227,8 @@
         </w:rPr>
         <w:tab/>
       </w:r>
-      <w:bookmarkStart w:id="1" w:name="KARDEX"/>
-      <w:bookmarkEnd w:id="1"/>
+      <w:bookmarkStart w:id="0" w:name="KARDEX"/>
+      <w:bookmarkEnd w:id="0"/>
     </w:p>
     <w:p>
       <w:pPr>
@@ -310,8 +308,8 @@
           <w:u w:val="none"/>
         </w:rPr>
       </w:pPr>
-      <w:bookmarkStart w:id="2" w:name="PARTICIPANTE1"/>
-      <w:bookmarkEnd w:id="2"/>
+      <w:bookmarkStart w:id="1" w:name="PARTICIPANTE1"/>
+      <w:bookmarkEnd w:id="1"/>
       <w:r>
         <w:rPr>
           <w:rFonts w:ascii="Arial Narrow" w:hAnsi="Arial Narrow" w:cs="Times New Roman"/>
@@ -475,8 +473,8 @@
         </w:rPr>
         <w:t xml:space="preserve">EN LA CIUDAD DE LIMA, DISTRITO DE SAN ISIDRO, </w:t>
       </w:r>
-      <w:bookmarkStart w:id="3" w:name="FECHA_INSTRUMENTO"/>
-      <w:bookmarkEnd w:id="3"/>
+      <w:bookmarkStart w:id="2" w:name="FECHA_INSTRUMENTO"/>
+      <w:bookmarkEnd w:id="2"/>
       <w:r>
         <w:rPr>
           <w:rFonts w:ascii="Arial Narrow" w:hAnsi="Arial Narrow" w:cs="Arial"/>
@@ -1178,6 +1176,7 @@
         <w:suppressAutoHyphens w:val="0"/>
         <w:spacing w:line="420" w:lineRule="exact"/>
         <w:rPr>
+          <w:rFonts w:ascii="Arial Narrow" w:hAnsi="Arial Narrow"/>
           <w:sz w:val="20"/>
           <w:szCs w:val="20"/>
         </w:rPr>
@@ -1189,6 +1188,54 @@
           <w:szCs w:val="20"/>
         </w:rPr>
         <w:t>AUTORIZA LA MINUTA: MARLON VIVAS ZEVALLOS. ABOGADO. CAL 66016. ====================================</w:t>
+      </w:r>
+    </w:p>
+    <w:p>
+      <w:pPr>
+        <w:suppressAutoHyphens w:val="0"/>
+        <w:spacing w:line="420" w:lineRule="exact"/>
+        <w:rPr>
+          <w:sz w:val="20"/>
+          <w:szCs w:val="20"/>
+        </w:rPr>
+      </w:pPr>
+      <w:r>
+        <w:rPr>
+          <w:rFonts w:ascii="Arial Narrow" w:hAnsi="Arial Narrow"/>
+          <w:b/>
+          <w:bCs/>
+          <w:sz w:val="20"/>
+          <w:szCs w:val="20"/>
+        </w:rPr>
+        <w:t xml:space="preserve">CLAUSULA </w:t>
+      </w:r>
+      <w:proofErr w:type="gramStart"/>
+      <w:r>
+        <w:rPr>
+          <w:rFonts w:ascii="Arial Narrow" w:hAnsi="Arial Narrow"/>
+          <w:b/>
+          <w:bCs/>
+          <w:sz w:val="20"/>
+          <w:szCs w:val="20"/>
+        </w:rPr>
+        <w:t>CUARTA</w:t>
+      </w:r>
+      <w:r>
+        <w:rPr>
+          <w:rFonts w:ascii="Arial Narrow" w:hAnsi="Arial Narrow"/>
+          <w:sz w:val="20"/>
+          <w:szCs w:val="20"/>
+        </w:rPr>
+        <w:t>.-</w:t>
+      </w:r>
+      <w:proofErr w:type="gramEnd"/>
+      <w:r>
+        <w:rPr>
+          <w:rFonts w:ascii="Arial Narrow" w:hAnsi="Arial Narrow"/>
+          <w:sz w:val="20"/>
+          <w:szCs w:val="20"/>
+        </w:rPr>
+        <w:t xml:space="preserve"> OTRA CLAUSULA MAS</w:t>
       </w:r>
     </w:p>
     <w:p>
@@ -1227,6 +1274,7 @@
         </w:rPr>
         <w:t xml:space="preserve">: </w:t>
       </w:r>
+      <w:proofErr w:type="gramStart"/>
       <w:r>
         <w:rPr>
           <w:rFonts w:ascii="Arial Narrow" w:hAnsi="Arial Narrow"/>
@@ -1246,7 +1294,18 @@
           <w:szCs w:val="20"/>
           <w:shd w:val="clear" w:color="auto" w:fill="FFFFFF"/>
         </w:rPr>
-        <w:t>.==========================================================================</w:t>
+        <w:t>.=</w:t>
+      </w:r>
+      <w:proofErr w:type="gramEnd"/>
+      <w:r>
+        <w:rPr>
+          <w:rFonts w:ascii="Arial Narrow" w:hAnsi="Arial Narrow"/>
+          <w:bCs/>
+          <w:sz w:val="20"/>
+          <w:szCs w:val="20"/>
+          <w:shd w:val="clear" w:color="auto" w:fill="FFFFFF"/>
+        </w:rPr>
+        <w:t>=========================================================================</w:t>
       </w:r>
     </w:p>
     <w:p>
@@ -1580,7 +1639,7 @@
         </w:rPr>
         <w:t xml:space="preserve">EN LA CIUDAD DE LIMA SIENDO LAS 9:00 AM DEL DÍA 23 DE AGOSTO DEL 2022, EN EL LOCAL DE LA SOCIEDAD, UBICADO EN </w:t>
       </w:r>
-      <w:bookmarkStart w:id="4" w:name="_Hlk76078176"/>
+      <w:bookmarkStart w:id="3" w:name="_Hlk76078176"/>
       <w:r>
         <w:rPr>
           <w:rFonts w:ascii="Arial Narrow" w:hAnsi="Arial Narrow" w:cs="Arial"/>
@@ -1589,7 +1648,7 @@
         </w:rPr>
         <w:t>AVENIDA ALMIRANTE MIGUEL GRAU NRO 1350, OFICINA 517, DISTRITO DE BARRANCO, DEPARTAMENTO Y PROVINCIA DE LIMA</w:t>
       </w:r>
-      <w:bookmarkEnd w:id="4"/>
+      <w:bookmarkEnd w:id="3"/>
       <w:r>
         <w:rPr>
           <w:rFonts w:ascii="Arial Narrow" w:hAnsi="Arial Narrow" w:cs="Arial"/>
@@ -1738,6 +1797,7 @@
           <w:sz w:val="20"/>
           <w:szCs w:val="20"/>
         </w:rPr>
+        <w:lastRenderedPageBreak/>
         <w:t xml:space="preserve">SE ACORDÓ POR UNANIMIDAD QUE EN LA PRESENTE JUNTA ACTUÉ COMO PRESIDENTE EL SR. </w:t>
       </w:r>
       <w:r>
@@ -1814,7 +1874,7 @@
           <w:szCs w:val="20"/>
         </w:rPr>
       </w:pPr>
-      <w:bookmarkStart w:id="5" w:name="_Hlk76590660"/>
+      <w:bookmarkStart w:id="4" w:name="_Hlk76590660"/>
       <w:r>
         <w:rPr>
           <w:rFonts w:ascii="Arial Narrow" w:hAnsi="Arial Narrow" w:cs="Arial"/>
@@ -1843,7 +1903,7 @@
         <w:t>2. MODIFICACIÓN PARCIAL DE ESTATUTO==============================================================</w:t>
       </w:r>
     </w:p>
-    <w:bookmarkEnd w:id="5"/>
+    <w:bookmarkEnd w:id="4"/>
     <w:p>
       <w:pPr>
         <w:suppressAutoHyphens w:val="0"/>
@@ -2039,7 +2099,16 @@
           <w:sz w:val="20"/>
           <w:szCs w:val="20"/>
         </w:rPr>
-        <w:t>VISTO Y OÍDO EL INFORME DEL PRESIDENTE, LA JUNTA ACORDÓ POR UNANIMIDAD DE LOS SOCIOS ASISTENTES AUMENTAR EL CAPITAL SOCIAL DE S/ 178,535.00 A S/ 225,000.00 (DOSCIENTOS VEINTICINCO MIL CON 00/100 SOLES) MEDIANTE LA CAPITALIZACION DE UTILIDADES DE ACUERDO AL BALANCE DEL EJERCICIO FINANCIERO 2020 POR UN MONTO DE S/ 46,465.00 (CUARENTA Y SEIS MIL CUATROSCIENTOS SESENTA Y CINCO CON 00/100 SOLES), EN CONSECUENCIA SIENDO PARTE DE ESTE ACUERDO UNÁNIME DE LOS SOCIOS QUE ESTE AUMENTO DE CAPITAL, IMPLICA LA EMISIÓN DE NUEVAS ACCIONES SOCIALES QUE SE DISTRIBUIRÁN ENTRE TODOS LOS SOCIOS DE ACUERDO A LOS APORTES EFECTUADOS POR CADA UNO SOBRE CAPITAL SOCIAL, Y QUE CUENTAN CON LOS MISMOS DERECHOS QUE LAS EXISTENTES, CADA UNA CON UN VALOR NOMINAL DE S/. 1.00 (UN NUEVO SOL), Y QUEDANDO FINALMENTE EL CAPITAL DISTRIBUIDO CONFORME AL SIGUIENTE DETALLE:=======================</w:t>
+        <w:t xml:space="preserve">VISTO Y OÍDO EL INFORME DEL PRESIDENTE, LA JUNTA ACORDÓ POR UNANIMIDAD DE LOS SOCIOS ASISTENTES AUMENTAR EL CAPITAL SOCIAL DE S/ 178,535.00 A S/ 225,000.00 (DOSCIENTOS VEINTICINCO MIL CON 00/100 SOLES) MEDIANTE LA CAPITALIZACION DE UTILIDADES DE ACUERDO AL BALANCE DEL EJERCICIO FINANCIERO 2020 POR UN MONTO DE S/ 46,465.00 (CUARENTA Y SEIS MIL CUATROSCIENTOS SESENTA Y CINCO CON 00/100 SOLES), EN CONSECUENCIA SIENDO PARTE DE ESTE ACUERDO UNÁNIME DE LOS SOCIOS QUE ESTE AUMENTO DE CAPITAL, IMPLICA LA EMISIÓN DE NUEVAS ACCIONES SOCIALES QUE SE DISTRIBUIRÁN ENTRE TODOS LOS SOCIOS DE ACUERDO A LOS APORTES EFECTUADOS POR CADA UNO SOBRE CAPITAL SOCIAL, Y QUE CUENTAN CON LOS MISMOS DERECHOS QUE LAS EXISTENTES, CADA UNA CON UN VALOR NOMINAL DE S/. 1.00 (UN NUEVO SOL), Y </w:t>
+      </w:r>
+      <w:r>
+        <w:rPr>
+          <w:rFonts w:ascii="Arial Narrow" w:hAnsi="Arial Narrow" w:cs="Arial"/>
+          <w:sz w:val="20"/>
+          <w:szCs w:val="20"/>
+        </w:rPr>
+        <w:lastRenderedPageBreak/>
+        <w:t>QUEDANDO FINALMENTE EL CAPITAL DISTRIBUIDO CONFORME AL SIGUIENTE DETALLE:=======================</w:t>
       </w:r>
     </w:p>
     <w:p>
@@ -2397,6 +2466,7 @@
           <w:sz w:val="20"/>
           <w:szCs w:val="20"/>
         </w:rPr>
+        <w:lastRenderedPageBreak/>
         <w:t>UNA FIRMA ILEGIBLE. CARLOS PAUL GAMARRA CUBA====================================================</w:t>
       </w:r>
     </w:p>
@@ -2559,7 +2629,7 @@
           <w:lang w:val="es-PE" w:eastAsia="es-PE"/>
         </w:rPr>
         <w:drawing>
-          <wp:anchor distT="0" distB="0" distL="114300" distR="114300" simplePos="0" relativeHeight="251658240" behindDoc="0" locked="0" layoutInCell="1" allowOverlap="1" wp14:anchorId="2E557A5E" wp14:editId="204438A0">
+          <wp:anchor distT="0" distB="0" distL="114300" distR="114300" simplePos="0" relativeHeight="251658240" behindDoc="0" locked="0" layoutInCell="1" allowOverlap="1" wp14:anchorId="773A2917" wp14:editId="0D475503">
             <wp:simplePos x="0" y="0"/>
             <wp:positionH relativeFrom="column">
               <wp:posOffset>-1051935</wp:posOffset>
@@ -2582,11 +2652,11 @@
                     <pic:cNvPicPr/>
                   </pic:nvPicPr>
                   <pic:blipFill>
-                    <a:blip r:embed="rId6" cstate="print">
+                    <a:blip r:embed="rId5" cstate="print">
                       <a:extLst>
                         <a:ext uri="{BEBA8EAE-BF5A-486C-A8C5-ECC9F3942E4B}">
                           <a14:imgProps xmlns:a14="http://schemas.microsoft.com/office/drawing/2010/main">
-                            <a14:imgLayer r:embed="rId7">
+                            <a14:imgLayer r:embed="rId6">
                               <a14:imgEffect>
                                 <a14:sharpenSoften amount="50000"/>
                               </a14:imgEffect>
@@ -3159,26 +3229,26 @@
         </w:rPr>
         <w:t xml:space="preserve">LA PRESENTE ESCRITURA PUBLICA SE INICIA EN LA FOJA CON NUMERO DE SERIE </w:t>
       </w:r>
-      <w:bookmarkStart w:id="6" w:name="SERIE_INICIO"/>
+      <w:bookmarkStart w:id="5" w:name="SERIE_INICIO"/>
+      <w:bookmarkEnd w:id="5"/>
+      <w:r>
+        <w:rPr>
+          <w:rFonts w:ascii="Arial Narrow" w:hAnsi="Arial Narrow" w:cs="Times New Roman"/>
+          <w:sz w:val="20"/>
+          <w:szCs w:val="20"/>
+        </w:rPr>
+        <w:t>13287329</w:t>
+      </w:r>
+      <w:r>
+        <w:rPr>
+          <w:rFonts w:ascii="Arial Narrow" w:hAnsi="Arial Narrow"/>
+          <w:sz w:val="20"/>
+          <w:szCs w:val="20"/>
+        </w:rPr>
+        <w:t xml:space="preserve"> Y TERMINA EN LA FOJA CON NUMERO DE SERIE </w:t>
+      </w:r>
+      <w:bookmarkStart w:id="6" w:name="SERIE_FIN"/>
       <w:bookmarkEnd w:id="6"/>
-      <w:r>
-        <w:rPr>
-          <w:rFonts w:ascii="Arial Narrow" w:hAnsi="Arial Narrow" w:cs="Times New Roman"/>
-          <w:sz w:val="20"/>
-          <w:szCs w:val="20"/>
-        </w:rPr>
-        <w:t>13287329</w:t>
-      </w:r>
-      <w:r>
-        <w:rPr>
-          <w:rFonts w:ascii="Arial Narrow" w:hAnsi="Arial Narrow"/>
-          <w:sz w:val="20"/>
-          <w:szCs w:val="20"/>
-        </w:rPr>
-        <w:t xml:space="preserve"> Y TERMINA EN LA FOJA CON NUMERO DE SERIE </w:t>
-      </w:r>
-      <w:bookmarkStart w:id="7" w:name="SERIE_FIN"/>
-      <w:bookmarkEnd w:id="7"/>
       <w:r>
         <w:rPr>
           <w:rFonts w:ascii="Arial Narrow" w:hAnsi="Arial Narrow" w:cs="Times New Roman"/>
@@ -3217,7 +3287,6 @@
           <w:szCs w:val="20"/>
         </w:rPr>
       </w:pPr>
-      <w:proofErr w:type="gramStart"/>
       <w:r>
         <w:rPr>
           <w:rFonts w:ascii="Arial Narrow" w:eastAsia="Arial" w:hAnsi="Arial Narrow" w:cs="Arial"/>
@@ -3225,17 +3294,7 @@
           <w:sz w:val="20"/>
           <w:szCs w:val="20"/>
         </w:rPr>
-        <w:t>FIRMANDO E IMPRIMIENDO SU HUELLA DACTILAR _________________ Y _____________ EL _________ DE ______ DE DOS MIL VEINTIUNO.</w:t>
-      </w:r>
-      <w:proofErr w:type="gramEnd"/>
-      <w:r>
-        <w:rPr>
-          <w:rFonts w:ascii="Arial Narrow" w:eastAsia="Arial" w:hAnsi="Arial Narrow" w:cs="Arial"/>
-          <w:color w:val="FFFFFF" w:themeColor="background1"/>
-          <w:sz w:val="20"/>
-          <w:szCs w:val="20"/>
-        </w:rPr>
-        <w:t xml:space="preserve"> </w:t>
+        <w:t xml:space="preserve">FIRMANDO E IMPRIMIENDO SU HUELLA DACTILAR _________________ Y _____________ EL _________ DE ______ DE DOS MIL VEINTIUNO. </w:t>
       </w:r>
     </w:p>
     <w:p>
@@ -3627,8 +3686,8 @@
 </file>
 
 <file path=word/numbering.xml><?xml version="1.0" encoding="utf-8"?>
-<w:numbering xmlns:wpc="http://schemas.microsoft.com/office/word/2010/wordprocessingCanvas" xmlns:mc="http://schemas.openxmlformats.org/markup-compatibility/2006" xmlns:o="urn:schemas-microsoft-com:office:office" xmlns:r="http://schemas.openxmlformats.org/officeDocument/2006/relationships" xmlns:m="http://schemas.openxmlformats.org/officeDocument/2006/math" xmlns:v="urn:schemas-microsoft-com:vml" xmlns:wp14="http://schemas.microsoft.com/office/word/2010/wordprocessingDrawing" xmlns:wp="http://schemas.openxmlformats.org/drawingml/2006/wordprocessingDrawing" xmlns:w10="urn:schemas-microsoft-com:office:word" xmlns:w="http://schemas.openxmlformats.org/wordprocessingml/2006/main" xmlns:w14="http://schemas.microsoft.com/office/word/2010/wordml" xmlns:wpg="http://schemas.microsoft.com/office/word/2010/wordprocessingGroup" xmlns:wpi="http://schemas.microsoft.com/office/word/2010/wordprocessingInk" xmlns:wne="http://schemas.microsoft.com/office/word/2006/wordml" xmlns:wps="http://schemas.microsoft.com/office/word/2010/wordprocessingShape" mc:Ignorable="w14 wp14">
-  <w:abstractNum w:abstractNumId="0">
+<w:numbering xmlns:wpc="http://schemas.microsoft.com/office/word/2010/wordprocessingCanvas" xmlns:cx="http://schemas.microsoft.com/office/drawing/2014/chartex" xmlns:cx1="http://schemas.microsoft.com/office/drawing/2015/9/8/chartex" xmlns:cx2="http://schemas.microsoft.com/office/drawing/2015/10/21/chartex" xmlns:cx3="http://schemas.microsoft.com/office/drawing/2016/5/9/chartex" xmlns:cx4="http://schemas.microsoft.com/office/drawing/2016/5/10/chartex" xmlns:cx5="http://schemas.microsoft.com/office/drawing/2016/5/11/chartex" xmlns:cx6="http://schemas.microsoft.com/office/drawing/2016/5/12/chartex" xmlns:cx7="http://schemas.microsoft.com/office/drawing/2016/5/13/chartex" xmlns:cx8="http://schemas.microsoft.com/office/drawing/2016/5/14/chartex" xmlns:mc="http://schemas.openxmlformats.org/markup-compatibility/2006" xmlns:aink="http://schemas.microsoft.com/office/drawing/2016/ink" xmlns:am3d="http://schemas.microsoft.com/office/drawing/2017/model3d" xmlns:o="urn:schemas-microsoft-com:office:office" xmlns:oel="http://schemas.microsoft.com/office/2019/extlst" xmlns:r="http://schemas.openxmlformats.org/officeDocument/2006/relationships" xmlns:m="http://schemas.openxmlformats.org/officeDocument/2006/math" xmlns:v="urn:schemas-microsoft-com:vml" xmlns:wp14="http://schemas.microsoft.com/office/word/2010/wordprocessingDrawing" xmlns:wp="http://schemas.openxmlformats.org/drawingml/2006/wordprocessingDrawing" xmlns:w10="urn:schemas-microsoft-com:office:word" xmlns:w="http://schemas.openxmlformats.org/wordprocessingml/2006/main" xmlns:w14="http://schemas.microsoft.com/office/word/2010/wordml" xmlns:w15="http://schemas.microsoft.com/office/word/2012/wordml" xmlns:w16cex="http://schemas.microsoft.com/office/word/2018/wordml/cex" xmlns:w16cid="http://schemas.microsoft.com/office/word/2016/wordml/cid" xmlns:w16="http://schemas.microsoft.com/office/word/2018/wordml" xmlns:w16sdtdh="http://schemas.microsoft.com/office/word/2020/wordml/sdtdatahash" xmlns:w16se="http://schemas.microsoft.com/office/word/2015/wordml/symex" xmlns:wpg="http://schemas.microsoft.com/office/word/2010/wordprocessingGroup" xmlns:wpi="http://schemas.microsoft.com/office/word/2010/wordprocessingInk" xmlns:wne="http://schemas.microsoft.com/office/word/2006/wordml" xmlns:wps="http://schemas.microsoft.com/office/word/2010/wordprocessingShape" mc:Ignorable="w14 w15 w16se w16cid w16 w16cex w16sdtdh wp14">
+  <w:abstractNum w:abstractNumId="0" w15:restartNumberingAfterBreak="0">
     <w:nsid w:val="00000001"/>
     <w:multiLevelType w:val="multilevel"/>
     <w:tmpl w:val="00000001"/>
@@ -3751,7 +3810,7 @@
       </w:pPr>
     </w:lvl>
   </w:abstractNum>
-  <w:abstractNum w:abstractNumId="1">
+  <w:abstractNum w:abstractNumId="1" w15:restartNumberingAfterBreak="0">
     <w:nsid w:val="00000002"/>
     <w:multiLevelType w:val="multilevel"/>
     <w:tmpl w:val="00000002"/>
@@ -3891,17 +3950,17 @@
       </w:rPr>
     </w:lvl>
   </w:abstractNum>
-  <w:num w:numId="1">
+  <w:num w:numId="1" w16cid:durableId="1217932572">
     <w:abstractNumId w:val="0"/>
   </w:num>
-  <w:num w:numId="2">
+  <w:num w:numId="2" w16cid:durableId="483281137">
     <w:abstractNumId w:val="1"/>
   </w:num>
 </w:numbering>
 </file>
 
 <file path=word/styles.xml><?xml version="1.0" encoding="utf-8"?>
-<w:styles xmlns:mc="http://schemas.openxmlformats.org/markup-compatibility/2006" xmlns:r="http://schemas.openxmlformats.org/officeDocument/2006/relationships" xmlns:w="http://schemas.openxmlformats.org/wordprocessingml/2006/main" xmlns:w14="http://schemas.microsoft.com/office/word/2010/wordml" mc:Ignorable="w14">
+<w:styles xmlns:mc="http://schemas.openxmlformats.org/markup-compatibility/2006" xmlns:r="http://schemas.openxmlformats.org/officeDocument/2006/relationships" xmlns:w="http://schemas.openxmlformats.org/wordprocessingml/2006/main" xmlns:w14="http://schemas.microsoft.com/office/word/2010/wordml" xmlns:w15="http://schemas.microsoft.com/office/word/2012/wordml" xmlns:w16cex="http://schemas.microsoft.com/office/word/2018/wordml/cex" xmlns:w16cid="http://schemas.microsoft.com/office/word/2016/wordml/cid" xmlns:w16="http://schemas.microsoft.com/office/word/2018/wordml" xmlns:w16sdtdh="http://schemas.microsoft.com/office/word/2020/wordml/sdtdatahash" xmlns:w16se="http://schemas.microsoft.com/office/word/2015/wordml/symex" mc:Ignorable="w14 w15 w16se w16cid w16 w16cex w16sdtdh">
   <w:docDefaults>
     <w:rPrDefault>
       <w:rPr>
@@ -3911,855 +3970,383 @@
     </w:rPrDefault>
     <w:pPrDefault/>
   </w:docDefaults>
-  <w:latentStyles w:defLockedState="0" w:defUIPriority="99" w:defSemiHidden="1" w:defUnhideWhenUsed="1" w:defQFormat="0" w:count="267">
-    <w:lsdException w:name="Normal" w:semiHidden="0" w:uiPriority="0" w:unhideWhenUsed="0" w:qFormat="1"/>
-    <w:lsdException w:name="heading 1" w:semiHidden="0" w:uiPriority="9" w:unhideWhenUsed="0" w:qFormat="1"/>
-    <w:lsdException w:name="heading 2" w:uiPriority="9" w:qFormat="1"/>
-    <w:lsdException w:name="heading 3" w:uiPriority="9" w:qFormat="1"/>
-    <w:lsdException w:name="heading 4" w:uiPriority="9" w:qFormat="1"/>
-    <w:lsdException w:name="heading 5" w:uiPriority="9" w:qFormat="1"/>
-    <w:lsdException w:name="heading 6" w:uiPriority="9" w:qFormat="1"/>
-    <w:lsdException w:name="heading 7" w:uiPriority="9" w:qFormat="1"/>
-    <w:lsdException w:name="heading 8" w:uiPriority="9" w:qFormat="1"/>
-    <w:lsdException w:name="heading 9" w:uiPriority="9" w:qFormat="1"/>
-    <w:lsdException w:name="toc 1" w:uiPriority="39"/>
-    <w:lsdException w:name="toc 2" w:uiPriority="39"/>
-    <w:lsdException w:name="toc 3" w:uiPriority="39"/>
-    <w:lsdException w:name="toc 4" w:uiPriority="39"/>
-    <w:lsdException w:name="toc 5" w:uiPriority="39"/>
-    <w:lsdException w:name="toc 6" w:uiPriority="39"/>
-    <w:lsdException w:name="toc 7" w:uiPriority="39"/>
-    <w:lsdException w:name="toc 8" w:uiPriority="39"/>
-    <w:lsdException w:name="toc 9" w:uiPriority="39"/>
-    <w:lsdException w:name="caption" w:uiPriority="35" w:qFormat="1"/>
-    <w:lsdException w:name="Title" w:semiHidden="0" w:uiPriority="10" w:unhideWhenUsed="0" w:qFormat="1"/>
-    <w:lsdException w:name="Default Paragraph Font" w:uiPriority="1"/>
-    <w:lsdException w:name="Subtitle" w:semiHidden="0" w:uiPriority="11" w:unhideWhenUsed="0" w:qFormat="1"/>
-    <w:lsdException w:name="Strong" w:semiHidden="0" w:uiPriority="22" w:unhideWhenUsed="0" w:qFormat="1"/>
-    <w:lsdException w:name="Emphasis" w:semiHidden="0" w:uiPriority="20" w:unhideWhenUsed="0" w:qFormat="1"/>
-    <w:lsdException w:name="Normal Table" w:semiHidden="0" w:unhideWhenUsed="0"/>
-    <w:lsdException w:name="Table Web 3" w:semiHidden="0" w:unhideWhenUsed="0"/>
-    <w:lsdException w:name="Table Grid" w:semiHidden="0" w:uiPriority="59" w:unhideWhenUsed="0"/>
-    <w:lsdException w:name="Table Theme" w:semiHidden="0" w:unhideWhenUsed="0"/>
-    <w:lsdException w:name="Placeholder Text" w:unhideWhenUsed="0"/>
-    <w:lsdException w:name="No Spacing" w:semiHidden="0" w:uiPriority="1" w:unhideWhenUsed="0" w:qFormat="1"/>
-    <w:lsdException w:name="Light Shading" w:semiHidden="0" w:uiPriority="60" w:unhideWhenUsed="0"/>
-    <w:lsdException w:name="Light List" w:semiHidden="0" w:uiPriority="61" w:unhideWhenUsed="0"/>
-    <w:lsdException w:name="Light Grid" w:semiHidden="0" w:uiPriority="62" w:unhideWhenUsed="0"/>
-    <w:lsdException w:name="Medium Shading 1" w:semiHidden="0" w:uiPriority="63" w:unhideWhenUsed="0"/>
-    <w:lsdException w:name="Medium Shading 2" w:semiHidden="0" w:uiPriority="64" w:unhideWhenUsed="0"/>
-    <w:lsdException w:name="Medium List 1" w:semiHidden="0" w:uiPriority="65" w:unhideWhenUsed="0"/>
-    <w:lsdException w:name="Medium List 2" w:semiHidden="0" w:uiPriority="66" w:unhideWhenUsed="0"/>
-    <w:lsdException w:name="Medium Grid 1" w:semiHidden="0" w:uiPriority="67" w:unhideWhenUsed="0"/>
-    <w:lsdException w:name="Medium Grid 2" w:semiHidden="0" w:uiPriority="68" w:unhideWhenUsed="0"/>
-    <w:lsdException w:name="Medium Grid 3" w:semiHidden="0" w:uiPriority="69" w:unhideWhenUsed="0"/>
-    <w:lsdException w:name="Dark List" w:semiHidden="0" w:uiPriority="70" w:unhideWhenUsed="0"/>
-    <w:lsdException w:name="Colorful Shading" w:semiHidden="0" w:uiPriority="71" w:unhideWhenUsed="0"/>
-    <w:lsdException w:name="Colorful List" w:semiHidden="0" w:uiPriority="72" w:unhideWhenUsed="0"/>
-    <w:lsdException w:name="Colorful Grid" w:semiHidden="0" w:uiPriority="73" w:unhideWhenUsed="0"/>
-    <w:lsdException w:name="Light Shading Accent 1" w:semiHidden="0" w:uiPriority="60" w:unhideWhenUsed="0"/>
-    <w:lsdException w:name="Light List Accent 1" w:semiHidden="0" w:uiPriority="61" w:unhideWhenUsed="0"/>
-    <w:lsdException w:name="Light Grid Accent 1" w:semiHidden="0" w:uiPriority="62" w:unhideWhenUsed="0"/>
-    <w:lsdException w:name="Medium Shading 1 Accent 1" w:semiHidden="0" w:uiPriority="63" w:unhideWhenUsed="0"/>
-    <w:lsdException w:name="Medium Shading 2 Accent 1" w:semiHidden="0" w:uiPriority="64" w:unhideWhenUsed="0"/>
-    <w:lsdException w:name="Medium List 1 Accent 1" w:semiHidden="0" w:uiPriority="65" w:unhideWhenUsed="0"/>
-    <w:lsdException w:name="Revision" w:unhideWhenUsed="0"/>
-    <w:lsdException w:name="List Paragraph" w:semiHidden="0" w:uiPriority="34" w:unhideWhenUsed="0" w:qFormat="1"/>
-    <w:lsdException w:name="Quote" w:semiHidden="0" w:uiPriority="29" w:unhideWhenUsed="0" w:qFormat="1"/>
-    <w:lsdException w:name="Intense Quote" w:semiHidden="0" w:uiPriority="30" w:unhideWhenUsed="0" w:qFormat="1"/>
-    <w:lsdException w:name="Medium List 2 Accent 1" w:semiHidden="0" w:uiPriority="66" w:unhideWhenUsed="0"/>
-    <w:lsdException w:name="Medium Grid 1 Accent 1" w:semiHidden="0" w:uiPriority="67" w:unhideWhenUsed="0"/>
-    <w:lsdException w:name="Medium Grid 2 Accent 1" w:semiHidden="0" w:uiPriority="68" w:unhideWhenUsed="0"/>
-    <w:lsdException w:name="Medium Grid 3 Accent 1" w:semiHidden="0" w:uiPriority="69" w:unhideWhenUsed="0"/>
-    <w:lsdException w:name="Dark List Accent 1" w:semiHidden="0" w:uiPriority="70" w:unhideWhenUsed="0"/>
-    <w:lsdException w:name="Colorful Shading Accent 1" w:semiHidden="0" w:uiPriority="71" w:unhideWhenUsed="0"/>
-    <w:lsdException w:name="Colorful List Accent 1" w:semiHidden="0" w:uiPriority="72" w:unhideWhenUsed="0"/>
-    <w:lsdException w:name="Colorful Grid Accent 1" w:semiHidden="0" w:uiPriority="73" w:unhideWhenUsed="0"/>
-    <w:lsdException w:name="Light Shading Accent 2" w:semiHidden="0" w:uiPriority="60" w:unhideWhenUsed="0"/>
-    <w:lsdException w:name="Light List Accent 2" w:semiHidden="0" w:uiPriority="61" w:unhideWhenUsed="0"/>
-    <w:lsdException w:name="Light Grid Accent 2" w:semiHidden="0" w:uiPriority="62" w:unhideWhenUsed="0"/>
-    <w:lsdException w:name="Medium Shading 1 Accent 2" w:semiHidden="0" w:uiPriority="63" w:unhideWhenUsed="0"/>
-    <w:lsdException w:name="Medium Shading 2 Accent 2" w:semiHidden="0" w:uiPriority="64" w:unhideWhenUsed="0"/>
-    <w:lsdException w:name="Medium List 1 Accent 2" w:semiHidden="0" w:uiPriority="65" w:unhideWhenUsed="0"/>
-    <w:lsdException w:name="Medium List 2 Accent 2" w:semiHidden="0" w:uiPriority="66" w:unhideWhenUsed="0"/>
-    <w:lsdException w:name="Medium Grid 1 Accent 2" w:semiHidden="0" w:uiPriority="67" w:unhideWhenUsed="0"/>
-    <w:lsdException w:name="Medium Grid 2 Accent 2" w:semiHidden="0" w:uiPriority="68" w:unhideWhenUsed="0"/>
-    <w:lsdException w:name="Medium Grid 3 Accent 2" w:semiHidden="0" w:uiPriority="69" w:unhideWhenUsed="0"/>
-    <w:lsdException w:name="Dark List Accent 2" w:semiHidden="0" w:uiPriority="70" w:unhideWhenUsed="0"/>
-    <w:lsdException w:name="Colorful Shading Accent 2" w:semiHidden="0" w:uiPriority="71" w:unhideWhenUsed="0"/>
-    <w:lsdException w:name="Colorful List Accent 2" w:semiHidden="0" w:uiPriority="72" w:unhideWhenUsed="0"/>
-    <w:lsdException w:name="Colorful Grid Accent 2" w:semiHidden="0" w:uiPriority="73" w:unhideWhenUsed="0"/>
-    <w:lsdException w:name="Light Shading Accent 3" w:semiHidden="0" w:uiPriority="60" w:unhideWhenUsed="0"/>
-    <w:lsdException w:name="Light List Accent 3" w:semiHidden="0" w:uiPriority="61" w:unhideWhenUsed="0"/>
-    <w:lsdException w:name="Light Grid Accent 3" w:semiHidden="0" w:uiPriority="62" w:unhideWhenUsed="0"/>
-    <w:lsdException w:name="Medium Shading 1 Accent 3" w:semiHidden="0" w:uiPriority="63" w:unhideWhenUsed="0"/>
-    <w:lsdException w:name="Medium Shading 2 Accent 3" w:semiHidden="0" w:uiPriority="64" w:unhideWhenUsed="0"/>
-    <w:lsdException w:name="Medium List 1 Accent 3" w:semiHidden="0" w:uiPriority="65" w:unhideWhenUsed="0"/>
-    <w:lsdException w:name="Medium List 2 Accent 3" w:semiHidden="0" w:uiPriority="66" w:unhideWhenUsed="0"/>
-    <w:lsdException w:name="Medium Grid 1 Accent 3" w:semiHidden="0" w:uiPriority="67" w:unhideWhenUsed="0"/>
-    <w:lsdException w:name="Medium Grid 2 Accent 3" w:semiHidden="0" w:uiPriority="68" w:unhideWhenUsed="0"/>
-    <w:lsdException w:name="Medium Grid 3 Accent 3" w:semiHidden="0" w:uiPriority="69" w:unhideWhenUsed="0"/>
-    <w:lsdException w:name="Dark List Accent 3" w:semiHidden="0" w:uiPriority="70" w:unhideWhenUsed="0"/>
-    <w:lsdException w:name="Colorful Shading Accent 3" w:semiHidden="0" w:uiPriority="71" w:unhideWhenUsed="0"/>
-    <w:lsdException w:name="Colorful List Accent 3" w:semiHidden="0" w:uiPriority="72" w:unhideWhenUsed="0"/>
-    <w:lsdException w:name="Colorful Grid Accent 3" w:semiHidden="0" w:uiPriority="73" w:unhideWhenUsed="0"/>
-    <w:lsdException w:name="Light Shading Accent 4" w:semiHidden="0" w:uiPriority="60" w:unhideWhenUsed="0"/>
-    <w:lsdException w:name="Light List Accent 4" w:semiHidden="0" w:uiPriority="61" w:unhideWhenUsed="0"/>
-    <w:lsdException w:name="Light Grid Accent 4" w:semiHidden="0" w:uiPriority="62" w:unhideWhenUsed="0"/>
-    <w:lsdException w:name="Medium Shading 1 Accent 4" w:semiHidden="0" w:uiPriority="63" w:unhideWhenUsed="0"/>
-    <w:lsdException w:name="Medium Shading 2 Accent 4" w:semiHidden="0" w:uiPriority="64" w:unhideWhenUsed="0"/>
-    <w:lsdException w:name="Medium List 1 Accent 4" w:semiHidden="0" w:uiPriority="65" w:unhideWhenUsed="0"/>
-    <w:lsdException w:name="Medium List 2 Accent 4" w:semiHidden="0" w:uiPriority="66" w:unhideWhenUsed="0"/>
-    <w:lsdException w:name="Medium Grid 1 Accent 4" w:semiHidden="0" w:uiPriority="67" w:unhideWhenUsed="0"/>
-    <w:lsdException w:name="Medium Grid 2 Accent 4" w:semiHidden="0" w:uiPriority="68" w:unhideWhenUsed="0"/>
-    <w:lsdException w:name="Medium Grid 3 Accent 4" w:semiHidden="0" w:uiPriority="69" w:unhideWhenUsed="0"/>
-    <w:lsdException w:name="Dark List Accent 4" w:semiHidden="0" w:uiPriority="70" w:unhideWhenUsed="0"/>
-    <w:lsdException w:name="Colorful Shading Accent 4" w:semiHidden="0" w:uiPriority="71" w:unhideWhenUsed="0"/>
-    <w:lsdException w:name="Colorful List Accent 4" w:semiHidden="0" w:uiPriority="72" w:unhideWhenUsed="0"/>
-    <w:lsdException w:name="Colorful Grid Accent 4" w:semiHidden="0" w:uiPriority="73" w:unhideWhenUsed="0"/>
-    <w:lsdException w:name="Light Shading Accent 5" w:semiHidden="0" w:uiPriority="60" w:unhideWhenUsed="0"/>
-    <w:lsdException w:name="Light List Accent 5" w:semiHidden="0" w:uiPriority="61" w:unhideWhenUsed="0"/>
-    <w:lsdException w:name="Light Grid Accent 5" w:semiHidden="0" w:uiPriority="62" w:unhideWhenUsed="0"/>
-    <w:lsdException w:name="Medium Shading 1 Accent 5" w:semiHidden="0" w:uiPriority="63" w:unhideWhenUsed="0"/>
-    <w:lsdException w:name="Medium Shading 2 Accent 5" w:semiHidden="0" w:uiPriority="64" w:unhideWhenUsed="0"/>
-    <w:lsdException w:name="Medium List 1 Accent 5" w:semiHidden="0" w:uiPriority="65" w:unhideWhenUsed="0"/>
-    <w:lsdException w:name="Medium List 2 Accent 5" w:semiHidden="0" w:uiPriority="66" w:unhideWhenUsed="0"/>
-    <w:lsdException w:name="Medium Grid 1 Accent 5" w:semiHidden="0" w:uiPriority="67" w:unhideWhenUsed="0"/>
-    <w:lsdException w:name="Medium Grid 2 Accent 5" w:semiHidden="0" w:uiPriority="68" w:unhideWhenUsed="0"/>
-    <w:lsdException w:name="Medium Grid 3 Accent 5" w:semiHidden="0" w:uiPriority="69" w:unhideWhenUsed="0"/>
-    <w:lsdException w:name="Dark List Accent 5" w:semiHidden="0" w:uiPriority="70" w:unhideWhenUsed="0"/>
-    <w:lsdException w:name="Colorful Shading Accent 5" w:semiHidden="0" w:uiPriority="71" w:unhideWhenUsed="0"/>
-    <w:lsdException w:name="Colorful List Accent 5" w:semiHidden="0" w:uiPriority="72" w:unhideWhenUsed="0"/>
-    <w:lsdException w:name="Colorful Grid Accent 5" w:semiHidden="0" w:uiPriority="73" w:unhideWhenUsed="0"/>
-    <w:lsdException w:name="Light Shading Accent 6" w:semiHidden="0" w:uiPriority="60" w:unhideWhenUsed="0"/>
-    <w:lsdException w:name="Light List Accent 6" w:semiHidden="0" w:uiPriority="61" w:unhideWhenUsed="0"/>
-    <w:lsdException w:name="Light Grid Accent 6" w:semiHidden="0" w:uiPriority="62" w:unhideWhenUsed="0"/>
-    <w:lsdException w:name="Medium Shading 1 Accent 6" w:semiHidden="0" w:uiPriority="63" w:unhideWhenUsed="0"/>
-    <w:lsdException w:name="Medium Shading 2 Accent 6" w:semiHidden="0" w:uiPriority="64" w:unhideWhenUsed="0"/>
-    <w:lsdException w:name="Medium List 1 Accent 6" w:semiHidden="0" w:uiPriority="65" w:unhideWhenUsed="0"/>
-    <w:lsdException w:name="Medium List 2 Accent 6" w:semiHidden="0" w:uiPriority="66" w:unhideWhenUsed="0"/>
-    <w:lsdException w:name="Medium Grid 1 Accent 6" w:semiHidden="0" w:uiPriority="67" w:unhideWhenUsed="0"/>
-    <w:lsdException w:name="Medium Grid 2 Accent 6" w:semiHidden="0" w:uiPriority="68" w:unhideWhenUsed="0"/>
-    <w:lsdException w:name="Medium Grid 3 Accent 6" w:semiHidden="0" w:uiPriority="69" w:unhideWhenUsed="0"/>
-    <w:lsdException w:name="Dark List Accent 6" w:semiHidden="0" w:uiPriority="70" w:unhideWhenUsed="0"/>
-    <w:lsdException w:name="Colorful Shading Accent 6" w:semiHidden="0" w:uiPriority="71" w:unhideWhenUsed="0"/>
-    <w:lsdException w:name="Colorful List Accent 6" w:semiHidden="0" w:uiPriority="72" w:unhideWhenUsed="0"/>
-    <w:lsdException w:name="Colorful Grid Accent 6" w:semiHidden="0" w:uiPriority="73" w:unhideWhenUsed="0"/>
-    <w:lsdException w:name="Subtle Emphasis" w:semiHidden="0" w:uiPriority="19" w:unhideWhenUsed="0" w:qFormat="1"/>
-    <w:lsdException w:name="Intense Emphasis" w:semiHidden="0" w:uiPriority="21" w:unhideWhenUsed="0" w:qFormat="1"/>
-    <w:lsdException w:name="Subtle Reference" w:semiHidden="0" w:uiPriority="31" w:unhideWhenUsed="0" w:qFormat="1"/>
-    <w:lsdException w:name="Intense Reference" w:semiHidden="0" w:uiPriority="32" w:unhideWhenUsed="0" w:qFormat="1"/>
-    <w:lsdException w:name="Book Title" w:semiHidden="0" w:uiPriority="33" w:unhideWhenUsed="0" w:qFormat="1"/>
-    <w:lsdException w:name="Bibliography" w:uiPriority="37"/>
-    <w:lsdException w:name="TOC Heading" w:uiPriority="39" w:qFormat="1"/>
-  </w:latentStyles>
-  <w:style w:type="paragraph" w:default="1" w:styleId="Normal">
-    <w:name w:val="Normal"/>
-    <w:qFormat/>
-    <w:pPr>
-      <w:widowControl w:val="0"/>
-      <w:suppressAutoHyphens/>
-      <w:autoSpaceDE w:val="0"/>
-      <w:spacing w:line="360" w:lineRule="auto"/>
-      <w:jc w:val="both"/>
-    </w:pPr>
-    <w:rPr>
-      <w:rFonts w:ascii="Courier New" w:hAnsi="Courier New" w:cs="Courier New"/>
-      <w:kern w:val="1"/>
-      <w:sz w:val="22"/>
-      <w:szCs w:val="24"/>
-      <w:lang w:val="en-US" w:eastAsia="ar-SA"/>
-    </w:rPr>
-  </w:style>
-  <w:style w:type="paragraph" w:styleId="Ttulo1">
-    <w:name w:val="heading 1"/>
-    <w:basedOn w:val="Normal"/>
-    <w:next w:val="Normal"/>
-    <w:qFormat/>
-    <w:pPr>
-      <w:keepNext/>
-      <w:spacing w:before="240" w:after="60"/>
-      <w:outlineLvl w:val="0"/>
-    </w:pPr>
-    <w:rPr>
-      <w:rFonts w:ascii="Arial" w:hAnsi="Arial" w:cs="Arial"/>
-      <w:b/>
-      <w:bCs/>
-      <w:sz w:val="32"/>
-      <w:szCs w:val="32"/>
-    </w:rPr>
-  </w:style>
-  <w:style w:type="character" w:default="1" w:styleId="Fuentedeprrafopredeter">
-    <w:name w:val="Default Paragraph Font"/>
-    <w:uiPriority w:val="1"/>
-    <w:semiHidden/>
-    <w:unhideWhenUsed/>
-  </w:style>
-  <w:style w:type="table" w:default="1" w:styleId="Tablanormal">
-    <w:name w:val="Normal Table"/>
-    <w:uiPriority w:val="99"/>
-    <w:semiHidden/>
-    <w:unhideWhenUsed/>
-    <w:tblPr>
-      <w:tblInd w:w="0" w:type="dxa"/>
-      <w:tblCellMar>
-        <w:top w:w="0" w:type="dxa"/>
-        <w:left w:w="108" w:type="dxa"/>
-        <w:bottom w:w="0" w:type="dxa"/>
-        <w:right w:w="108" w:type="dxa"/>
-      </w:tblCellMar>
-    </w:tblPr>
-  </w:style>
-  <w:style w:type="numbering" w:default="1" w:styleId="Sinlista">
-    <w:name w:val="No List"/>
-    <w:uiPriority w:val="99"/>
-    <w:semiHidden/>
-    <w:unhideWhenUsed/>
-  </w:style>
-  <w:style w:type="character" w:customStyle="1" w:styleId="Fuentedeprrafopredeter1">
-    <w:name w:val="Fuente de párrafo predeter.1"/>
-  </w:style>
-  <w:style w:type="character" w:customStyle="1" w:styleId="Caracteresdenotaalpie">
-    <w:name w:val="Caracteres de nota al pie"/>
-  </w:style>
-  <w:style w:type="character" w:customStyle="1" w:styleId="Refdecomentario1">
-    <w:name w:val="Ref. de comentario1"/>
-    <w:basedOn w:val="Fuentedeprrafopredeter1"/>
-    <w:rPr>
-      <w:sz w:val="16"/>
-      <w:szCs w:val="16"/>
-    </w:rPr>
-  </w:style>
-  <w:style w:type="character" w:styleId="Nmerodelnea">
-    <w:name w:val="line number"/>
-    <w:basedOn w:val="Fuentedeprrafopredeter1"/>
-  </w:style>
-  <w:style w:type="character" w:customStyle="1" w:styleId="Caracteresdenotafinal">
-    <w:name w:val="Caracteres de nota final"/>
-  </w:style>
-  <w:style w:type="character" w:customStyle="1" w:styleId="Vietas">
-    <w:name w:val="Viñetas"/>
-    <w:rPr>
-      <w:rFonts w:ascii="OpenSymbol" w:eastAsia="OpenSymbol" w:hAnsi="OpenSymbol" w:cs="OpenSymbol"/>
-    </w:rPr>
-  </w:style>
-  <w:style w:type="character" w:styleId="Hipervnculo">
-    <w:name w:val="Hyperlink"/>
-    <w:rPr>
-      <w:color w:val="000080"/>
-      <w:u w:val="single"/>
-    </w:rPr>
-  </w:style>
-  <w:style w:type="character" w:styleId="Hipervnculovisitado">
-    <w:name w:val="FollowedHyperlink"/>
-    <w:rPr>
-      <w:color w:val="800000"/>
-      <w:u w:val="single"/>
-    </w:rPr>
-  </w:style>
-  <w:style w:type="paragraph" w:customStyle="1" w:styleId="Encabezado1">
-    <w:name w:val="Encabezado1"/>
-    <w:basedOn w:val="Normal"/>
-    <w:next w:val="Textoindependiente"/>
-    <w:pPr>
-      <w:keepNext/>
-      <w:spacing w:before="240" w:after="120"/>
-    </w:pPr>
-    <w:rPr>
-      <w:rFonts w:ascii="Arial" w:eastAsia="Microsoft YaHei" w:hAnsi="Arial" w:cs="Mangal"/>
-      <w:sz w:val="28"/>
-      <w:szCs w:val="28"/>
-    </w:rPr>
-  </w:style>
-  <w:style w:type="paragraph" w:styleId="Textoindependiente">
-    <w:name w:val="Body Text"/>
-    <w:basedOn w:val="Normal"/>
-    <w:pPr>
-      <w:spacing w:after="120"/>
-    </w:pPr>
-  </w:style>
-  <w:style w:type="paragraph" w:styleId="Lista">
-    <w:name w:val="List"/>
-    <w:basedOn w:val="Textoindependiente"/>
-    <w:rPr>
-      <w:rFonts w:cs="Mangal"/>
-    </w:rPr>
-  </w:style>
-  <w:style w:type="paragraph" w:customStyle="1" w:styleId="Etiqueta">
-    <w:name w:val="Etiqueta"/>
-    <w:basedOn w:val="Normal"/>
-    <w:pPr>
-      <w:suppressLineNumbers/>
-      <w:spacing w:before="120" w:after="120"/>
-    </w:pPr>
-    <w:rPr>
-      <w:rFonts w:cs="Mangal"/>
-      <w:i/>
-      <w:iCs/>
-      <w:sz w:val="24"/>
-    </w:rPr>
-  </w:style>
-  <w:style w:type="paragraph" w:customStyle="1" w:styleId="ndice">
-    <w:name w:val="Índice"/>
-    <w:basedOn w:val="Normal"/>
-    <w:pPr>
-      <w:suppressLineNumbers/>
-    </w:pPr>
-    <w:rPr>
-      <w:rFonts w:cs="Mangal"/>
-    </w:rPr>
-  </w:style>
-  <w:style w:type="paragraph" w:customStyle="1" w:styleId="Textocomentario1">
-    <w:name w:val="Texto comentario1"/>
-    <w:basedOn w:val="Normal"/>
-    <w:rPr>
-      <w:sz w:val="20"/>
-      <w:szCs w:val="20"/>
-    </w:rPr>
-  </w:style>
-  <w:style w:type="paragraph" w:styleId="Asuntodelcomentario">
-    <w:name w:val="annotation subject"/>
-    <w:basedOn w:val="Textocomentario1"/>
-    <w:next w:val="Textocomentario1"/>
-    <w:rPr>
-      <w:b/>
-      <w:bCs/>
-    </w:rPr>
-  </w:style>
-  <w:style w:type="paragraph" w:styleId="Textodeglobo">
-    <w:name w:val="Balloon Text"/>
-    <w:basedOn w:val="Normal"/>
-    <w:rPr>
-      <w:rFonts w:ascii="Tahoma" w:hAnsi="Tahoma" w:cs="Tahoma"/>
-      <w:sz w:val="16"/>
-      <w:szCs w:val="16"/>
-    </w:rPr>
-  </w:style>
-  <w:style w:type="paragraph" w:styleId="Encabezado">
-    <w:name w:val="header"/>
-    <w:basedOn w:val="Normal"/>
-    <w:pPr>
-      <w:tabs>
-        <w:tab w:val="center" w:pos="4320"/>
-        <w:tab w:val="right" w:pos="8640"/>
-      </w:tabs>
-    </w:pPr>
-  </w:style>
-  <w:style w:type="paragraph" w:styleId="Piedepgina">
-    <w:name w:val="footer"/>
-    <w:basedOn w:val="Normal"/>
-    <w:pPr>
-      <w:tabs>
-        <w:tab w:val="center" w:pos="4320"/>
-        <w:tab w:val="right" w:pos="8640"/>
-      </w:tabs>
-    </w:pPr>
-  </w:style>
-  <w:style w:type="paragraph" w:customStyle="1" w:styleId="Firmas">
-    <w:name w:val="Firmas"/>
-    <w:basedOn w:val="Normal"/>
-    <w:pPr>
-      <w:widowControl/>
-      <w:autoSpaceDE/>
-      <w:spacing w:line="100" w:lineRule="atLeast"/>
-      <w:jc w:val="center"/>
-    </w:pPr>
-    <w:rPr>
-      <w:rFonts w:cs="Courier"/>
-      <w:bCs/>
-      <w:sz w:val="16"/>
-      <w:szCs w:val="20"/>
-      <w:lang w:val="es-ES"/>
-    </w:rPr>
-  </w:style>
-  <w:style w:type="paragraph" w:customStyle="1" w:styleId="EstiloFirmasJustificado">
-    <w:name w:val="Estilo Firmas + Justificado"/>
-    <w:basedOn w:val="Firmas"/>
-    <w:pPr>
-      <w:spacing w:line="360" w:lineRule="auto"/>
-      <w:jc w:val="both"/>
-    </w:pPr>
-    <w:rPr>
-      <w:rFonts w:cs="Times New Roman"/>
-      <w:bCs w:val="0"/>
-    </w:rPr>
-  </w:style>
-  <w:style w:type="paragraph" w:customStyle="1" w:styleId="ESCRITURA">
-    <w:name w:val="ESCRITURA"/>
-    <w:basedOn w:val="Normal"/>
-    <w:rPr>
-      <w:rFonts w:cs="Courier"/>
-      <w:lang w:val="es-ES"/>
-    </w:rPr>
-  </w:style>
-  <w:style w:type="paragraph" w:customStyle="1" w:styleId="FIRMAS0">
-    <w:name w:val="FIRMAS"/>
-    <w:basedOn w:val="ESCRITURA"/>
-    <w:rPr>
-      <w:szCs w:val="22"/>
-    </w:rPr>
-  </w:style>
-  <w:style w:type="paragraph" w:customStyle="1" w:styleId="Escritura0">
-    <w:name w:val="Escritura"/>
-    <w:basedOn w:val="ESCRITURA"/>
-    <w:rPr>
-      <w:rFonts w:ascii="Times New Roman" w:hAnsi="Times New Roman" w:cs="Times New Roman"/>
-      <w:sz w:val="18"/>
-    </w:rPr>
-  </w:style>
-  <w:style w:type="paragraph" w:customStyle="1" w:styleId="Acta">
-    <w:name w:val="Acta"/>
-    <w:basedOn w:val="Textoindependiente"/>
-    <w:pPr>
-      <w:widowControl/>
-      <w:tabs>
-        <w:tab w:val="right" w:pos="8364"/>
-      </w:tabs>
-      <w:autoSpaceDE/>
-      <w:spacing w:after="0"/>
-    </w:pPr>
-    <w:rPr>
-      <w:szCs w:val="20"/>
-      <w:lang w:val="es-ES"/>
-    </w:rPr>
-  </w:style>
-  <w:style w:type="paragraph" w:customStyle="1" w:styleId="EstiloFirmasJustificado1">
-    <w:name w:val="Estilo Firmas + Justificado1"/>
-    <w:basedOn w:val="Firmas"/>
-    <w:pPr>
-      <w:spacing w:line="360" w:lineRule="auto"/>
-      <w:jc w:val="both"/>
-    </w:pPr>
-    <w:rPr>
-      <w:rFonts w:cs="Times New Roman"/>
-      <w:bCs w:val="0"/>
-    </w:rPr>
-  </w:style>
-  <w:style w:type="paragraph" w:customStyle="1" w:styleId="ActaVehicular">
-    <w:name w:val="Acta Vehicular"/>
-    <w:basedOn w:val="Ttulo1"/>
-    <w:pPr>
-      <w:widowControl/>
-      <w:tabs>
-        <w:tab w:val="left" w:pos="9000"/>
-      </w:tabs>
-      <w:autoSpaceDE/>
-      <w:spacing w:before="0" w:after="0" w:line="288" w:lineRule="auto"/>
-    </w:pPr>
-    <w:rPr>
-      <w:rFonts w:ascii="Times New Roman" w:hAnsi="Times New Roman" w:cs="Times New Roman"/>
-      <w:b w:val="0"/>
-      <w:bCs w:val="0"/>
-      <w:sz w:val="16"/>
-      <w:szCs w:val="20"/>
-      <w:lang w:val="es-ES"/>
-    </w:rPr>
-  </w:style>
-  <w:style w:type="paragraph" w:styleId="Ttulo">
-    <w:name w:val="Title"/>
-    <w:basedOn w:val="Normal"/>
-    <w:next w:val="Subttulo"/>
-    <w:qFormat/>
-    <w:pPr>
-      <w:widowControl/>
-      <w:pBdr>
-        <w:top w:val="double" w:sz="1" w:space="0" w:color="000000"/>
-        <w:left w:val="double" w:sz="1" w:space="4" w:color="000000"/>
-        <w:bottom w:val="double" w:sz="1" w:space="1" w:color="000000"/>
-        <w:right w:val="double" w:sz="1" w:space="0" w:color="000000"/>
-      </w:pBdr>
-      <w:autoSpaceDE/>
-      <w:spacing w:line="288" w:lineRule="auto"/>
-      <w:jc w:val="center"/>
-    </w:pPr>
-    <w:rPr>
-      <w:rFonts w:ascii="Copperplate Gothic Light" w:hAnsi="Copperplate Gothic Light" w:cs="Copperplate Gothic Light"/>
-      <w:b/>
-      <w:sz w:val="16"/>
-      <w:szCs w:val="20"/>
-      <w:lang w:val="es-ES"/>
-    </w:rPr>
-  </w:style>
-  <w:style w:type="paragraph" w:styleId="Subttulo">
-    <w:name w:val="Subtitle"/>
-    <w:basedOn w:val="Normal"/>
-    <w:next w:val="Textoindependiente"/>
-    <w:qFormat/>
-    <w:pPr>
-      <w:widowControl/>
-      <w:autoSpaceDE/>
-    </w:pPr>
-    <w:rPr>
-      <w:b/>
-      <w:sz w:val="20"/>
-      <w:szCs w:val="20"/>
-      <w:lang w:val="es-ES"/>
-    </w:rPr>
-  </w:style>
-  <w:style w:type="paragraph" w:customStyle="1" w:styleId="EscrituraVega">
-    <w:name w:val="Escritura_Vega"/>
-    <w:basedOn w:val="Normal"/>
-    <w:pPr>
-      <w:autoSpaceDE/>
-      <w:spacing w:line="432" w:lineRule="auto"/>
-    </w:pPr>
-    <w:rPr>
-      <w:color w:val="000000"/>
-      <w:sz w:val="16"/>
-      <w:szCs w:val="20"/>
-      <w:lang w:val="es-PE"/>
-    </w:rPr>
-  </w:style>
-  <w:style w:type="paragraph" w:customStyle="1" w:styleId="Textoindependiente31">
-    <w:name w:val="Texto independiente 31"/>
-    <w:basedOn w:val="Normal"/>
-    <w:pPr>
-      <w:widowControl/>
-      <w:autoSpaceDE/>
-      <w:spacing w:after="120" w:line="100" w:lineRule="atLeast"/>
-      <w:jc w:val="left"/>
-    </w:pPr>
-    <w:rPr>
-      <w:sz w:val="16"/>
-      <w:szCs w:val="16"/>
-    </w:rPr>
-  </w:style>
-  <w:style w:type="paragraph" w:customStyle="1" w:styleId="Ttulo12">
-    <w:name w:val="Título 12"/>
-    <w:pPr>
-      <w:keepNext/>
-      <w:keepLines/>
-      <w:widowControl w:val="0"/>
-      <w:tabs>
-        <w:tab w:val="left" w:pos="0"/>
-        <w:tab w:val="left" w:pos="708"/>
-        <w:tab w:val="left" w:pos="3402"/>
-        <w:tab w:val="left" w:pos="3600"/>
-      </w:tabs>
-      <w:suppressAutoHyphens/>
-      <w:autoSpaceDE w:val="0"/>
-      <w:spacing w:line="240" w:lineRule="atLeast"/>
-      <w:jc w:val="both"/>
-    </w:pPr>
-    <w:rPr>
-      <w:rFonts w:ascii="Arial" w:hAnsi="Arial" w:cs="Arial"/>
-      <w:b/>
-      <w:bCs/>
-      <w:spacing w:val="-3"/>
-      <w:kern w:val="1"/>
-      <w:sz w:val="24"/>
-      <w:szCs w:val="24"/>
-      <w:lang w:val="es-ES" w:eastAsia="ar-SA"/>
-    </w:rPr>
-  </w:style>
-  <w:style w:type="paragraph" w:customStyle="1" w:styleId="EscrituraMurguia">
-    <w:name w:val="Escritura Murguia"/>
-    <w:basedOn w:val="Ttulo12"/>
-    <w:pPr>
-      <w:keepLines w:val="0"/>
-      <w:tabs>
-        <w:tab w:val="clear" w:pos="0"/>
-        <w:tab w:val="clear" w:pos="708"/>
-        <w:tab w:val="clear" w:pos="3402"/>
-        <w:tab w:val="clear" w:pos="3600"/>
-      </w:tabs>
-      <w:spacing w:line="360" w:lineRule="auto"/>
-    </w:pPr>
-    <w:rPr>
-      <w:rFonts w:ascii="Courier New" w:hAnsi="Courier New" w:cs="Courier"/>
-      <w:b w:val="0"/>
-      <w:bCs w:val="0"/>
-      <w:spacing w:val="0"/>
-      <w:sz w:val="22"/>
-    </w:rPr>
-  </w:style>
-  <w:style w:type="paragraph" w:customStyle="1" w:styleId="Cabecerascritur">
-    <w:name w:val="Cabecera scritur"/>
-    <w:basedOn w:val="EscrituraMurguia"/>
-    <w:pPr>
-      <w:jc w:val="center"/>
-    </w:pPr>
-    <w:rPr>
-      <w:b/>
-    </w:rPr>
-  </w:style>
-  <w:style w:type="paragraph" w:customStyle="1" w:styleId="Marcador1">
-    <w:name w:val="Marcador1"/>
-    <w:basedOn w:val="Normal"/>
-    <w:pPr>
-      <w:spacing w:line="312" w:lineRule="auto"/>
-    </w:pPr>
-    <w:rPr>
-      <w:rFonts w:ascii="Arial" w:hAnsi="Arial"/>
-      <w:sz w:val="18"/>
-    </w:rPr>
-  </w:style>
-  <w:style w:type="paragraph" w:customStyle="1" w:styleId="Marcador30">
-    <w:name w:val="Marcador3"/>
-    <w:basedOn w:val="Marcador1"/>
-    <w:pPr>
-      <w:spacing w:line="336" w:lineRule="auto"/>
-    </w:pPr>
-    <w:rPr>
-      <w:sz w:val="17"/>
-      <w:lang w:val="es-MX"/>
-    </w:rPr>
-  </w:style>
-  <w:style w:type="paragraph" w:customStyle="1" w:styleId="Marcador2">
-    <w:name w:val="Marcador2"/>
-    <w:basedOn w:val="Normal"/>
-    <w:pPr>
-      <w:spacing w:line="345" w:lineRule="auto"/>
-    </w:pPr>
-    <w:rPr>
-      <w:b/>
-      <w:u w:val="single"/>
-    </w:rPr>
-  </w:style>
-  <w:style w:type="paragraph" w:customStyle="1" w:styleId="Marcador3">
-    <w:name w:val="Marcador 3"/>
-    <w:basedOn w:val="Normal"/>
-    <w:pPr>
-      <w:numPr>
-        <w:ilvl w:val="1"/>
-        <w:numId w:val="1"/>
-      </w:numPr>
-      <w:spacing w:line="336" w:lineRule="auto"/>
-      <w:outlineLvl w:val="1"/>
-    </w:pPr>
-    <w:rPr>
-      <w:sz w:val="17"/>
-      <w:lang w:val="es-PE"/>
-    </w:rPr>
-  </w:style>
-  <w:style w:type="paragraph" w:customStyle="1" w:styleId="Textoindependiente21">
-    <w:name w:val="Texto independiente 21"/>
-    <w:basedOn w:val="Normal"/>
-    <w:pPr>
-      <w:widowControl/>
-      <w:spacing w:line="312" w:lineRule="auto"/>
-      <w:ind w:right="-142"/>
-    </w:pPr>
-    <w:rPr>
-      <w:rFonts w:ascii="Abadi MT Condensed Light" w:hAnsi="Abadi MT Condensed Light"/>
-      <w:sz w:val="20"/>
-      <w:lang w:val="es-ES"/>
-    </w:rPr>
-  </w:style>
-  <w:style w:type="paragraph" w:customStyle="1" w:styleId="Contenidodelatabla">
-    <w:name w:val="Contenido de la tabla"/>
-    <w:basedOn w:val="Normal"/>
-    <w:pPr>
-      <w:suppressLineNumbers/>
-    </w:pPr>
-  </w:style>
-  <w:style w:type="paragraph" w:customStyle="1" w:styleId="Contenidodelista">
-    <w:name w:val="Contenido de lista"/>
-    <w:basedOn w:val="Normal"/>
-    <w:pPr>
-      <w:ind w:left="567"/>
-    </w:pPr>
-  </w:style>
-  <w:style w:type="paragraph" w:customStyle="1" w:styleId="Default">
-    <w:name w:val="Default"/>
-    <w:rsid w:val="00736471"/>
-    <w:pPr>
-      <w:autoSpaceDE w:val="0"/>
-      <w:autoSpaceDN w:val="0"/>
-      <w:adjustRightInd w:val="0"/>
-    </w:pPr>
-    <w:rPr>
-      <w:rFonts w:ascii="Arial" w:eastAsia="Calibri" w:hAnsi="Arial" w:cs="Arial"/>
-      <w:color w:val="000000"/>
-      <w:sz w:val="24"/>
-      <w:szCs w:val="24"/>
-      <w:lang w:val="en-US" w:eastAsia="en-US"/>
-    </w:rPr>
-  </w:style>
-  <w:style w:type="paragraph" w:customStyle="1" w:styleId="NormalArialNarrow">
-    <w:name w:val="Normal + Arial Narrow"/>
-    <w:aliases w:val="10 pt,Negrita"/>
-    <w:basedOn w:val="Normal"/>
-    <w:rsid w:val="00736471"/>
-    <w:pPr>
-      <w:suppressAutoHyphens w:val="0"/>
-      <w:autoSpaceDE/>
-      <w:snapToGrid w:val="0"/>
-      <w:spacing w:line="288" w:lineRule="auto"/>
-    </w:pPr>
-    <w:rPr>
-      <w:rFonts w:ascii="Arial Narrow" w:hAnsi="Arial Narrow" w:cs="Arial"/>
-      <w:kern w:val="0"/>
-      <w:sz w:val="20"/>
-      <w:szCs w:val="20"/>
-      <w:lang w:val="es-ES_tradnl" w:eastAsia="es-ES"/>
-    </w:rPr>
-  </w:style>
-  <w:style w:type="character" w:customStyle="1" w:styleId="CharacterStyle1">
-    <w:name w:val="Character Style 1"/>
-    <w:uiPriority w:val="99"/>
-    <w:rsid w:val="00736471"/>
-    <w:rPr>
-      <w:rFonts w:ascii="Arial" w:hAnsi="Arial" w:cs="Arial"/>
-      <w:sz w:val="22"/>
-      <w:szCs w:val="22"/>
-    </w:rPr>
-  </w:style>
-</w:styles>
-</file>
-
-<file path=word/stylesWithEffects.xml><?xml version="1.0" encoding="utf-8"?>
-<w:styles xmlns:wpc="http://schemas.microsoft.com/office/word/2010/wordprocessingCanvas" xmlns:mc="http://schemas.openxmlformats.org/markup-compatibility/2006" xmlns:o="urn:schemas-microsoft-com:office:office" xmlns:r="http://schemas.openxmlformats.org/officeDocument/2006/relationships" xmlns:m="http://schemas.openxmlformats.org/officeDocument/2006/math" xmlns:v="urn:schemas-microsoft-com:vml" xmlns:wp14="http://schemas.microsoft.com/office/word/2010/wordprocessingDrawing" xmlns:wp="http://schemas.openxmlformats.org/drawingml/2006/wordprocessingDrawing" xmlns:w10="urn:schemas-microsoft-com:office:word" xmlns:w="http://schemas.openxmlformats.org/wordprocessingml/2006/main" xmlns:w14="http://schemas.microsoft.com/office/word/2010/wordml" xmlns:wpg="http://schemas.microsoft.com/office/word/2010/wordprocessingGroup" xmlns:wpi="http://schemas.microsoft.com/office/word/2010/wordprocessingInk" xmlns:wne="http://schemas.microsoft.com/office/word/2006/wordml" xmlns:wps="http://schemas.microsoft.com/office/word/2010/wordprocessingShape" mc:Ignorable="w14 wp14">
-  <w:docDefaults>
-    <w:rPrDefault>
-      <w:rPr>
-        <w:rFonts w:ascii="Times New Roman" w:eastAsia="Times New Roman" w:hAnsi="Times New Roman" w:cs="Times New Roman"/>
-        <w:lang w:val="es-PE" w:eastAsia="es-PE" w:bidi="ar-SA"/>
-      </w:rPr>
-    </w:rPrDefault>
-    <w:pPrDefault/>
-  </w:docDefaults>
-  <w:latentStyles w:defLockedState="0" w:defUIPriority="99" w:defSemiHidden="1" w:defUnhideWhenUsed="1" w:defQFormat="0" w:count="267">
-    <w:lsdException w:name="Normal" w:semiHidden="0" w:uiPriority="0" w:unhideWhenUsed="0" w:qFormat="1"/>
-    <w:lsdException w:name="heading 1" w:semiHidden="0" w:uiPriority="9" w:unhideWhenUsed="0" w:qFormat="1"/>
-    <w:lsdException w:name="heading 2" w:uiPriority="9" w:qFormat="1"/>
-    <w:lsdException w:name="heading 3" w:uiPriority="9" w:qFormat="1"/>
-    <w:lsdException w:name="heading 4" w:uiPriority="9" w:qFormat="1"/>
-    <w:lsdException w:name="heading 5" w:uiPriority="9" w:qFormat="1"/>
-    <w:lsdException w:name="heading 6" w:uiPriority="9" w:qFormat="1"/>
-    <w:lsdException w:name="heading 7" w:uiPriority="9" w:qFormat="1"/>
-    <w:lsdException w:name="heading 8" w:uiPriority="9" w:qFormat="1"/>
-    <w:lsdException w:name="heading 9" w:uiPriority="9" w:qFormat="1"/>
-    <w:lsdException w:name="toc 1" w:uiPriority="39"/>
-    <w:lsdException w:name="toc 2" w:uiPriority="39"/>
-    <w:lsdException w:name="toc 3" w:uiPriority="39"/>
-    <w:lsdException w:name="toc 4" w:uiPriority="39"/>
-    <w:lsdException w:name="toc 5" w:uiPriority="39"/>
-    <w:lsdException w:name="toc 6" w:uiPriority="39"/>
-    <w:lsdException w:name="toc 7" w:uiPriority="39"/>
-    <w:lsdException w:name="toc 8" w:uiPriority="39"/>
-    <w:lsdException w:name="toc 9" w:uiPriority="39"/>
-    <w:lsdException w:name="caption" w:uiPriority="35" w:qFormat="1"/>
-    <w:lsdException w:name="Title" w:semiHidden="0" w:uiPriority="10" w:unhideWhenUsed="0" w:qFormat="1"/>
-    <w:lsdException w:name="Default Paragraph Font" w:uiPriority="1"/>
-    <w:lsdException w:name="Subtitle" w:semiHidden="0" w:uiPriority="11" w:unhideWhenUsed="0" w:qFormat="1"/>
-    <w:lsdException w:name="Strong" w:semiHidden="0" w:uiPriority="22" w:unhideWhenUsed="0" w:qFormat="1"/>
-    <w:lsdException w:name="Emphasis" w:semiHidden="0" w:uiPriority="20" w:unhideWhenUsed="0" w:qFormat="1"/>
-    <w:lsdException w:name="Normal Table" w:semiHidden="0" w:unhideWhenUsed="0"/>
-    <w:lsdException w:name="Table Web 3" w:semiHidden="0" w:unhideWhenUsed="0"/>
-    <w:lsdException w:name="Table Grid" w:semiHidden="0" w:uiPriority="59" w:unhideWhenUsed="0"/>
-    <w:lsdException w:name="Table Theme" w:semiHidden="0" w:unhideWhenUsed="0"/>
-    <w:lsdException w:name="Placeholder Text" w:unhideWhenUsed="0"/>
-    <w:lsdException w:name="No Spacing" w:semiHidden="0" w:uiPriority="1" w:unhideWhenUsed="0" w:qFormat="1"/>
-    <w:lsdException w:name="Light Shading" w:semiHidden="0" w:uiPriority="60" w:unhideWhenUsed="0"/>
-    <w:lsdException w:name="Light List" w:semiHidden="0" w:uiPriority="61" w:unhideWhenUsed="0"/>
-    <w:lsdException w:name="Light Grid" w:semiHidden="0" w:uiPriority="62" w:unhideWhenUsed="0"/>
-    <w:lsdException w:name="Medium Shading 1" w:semiHidden="0" w:uiPriority="63" w:unhideWhenUsed="0"/>
-    <w:lsdException w:name="Medium Shading 2" w:semiHidden="0" w:uiPriority="64" w:unhideWhenUsed="0"/>
-    <w:lsdException w:name="Medium List 1" w:semiHidden="0" w:uiPriority="65" w:unhideWhenUsed="0"/>
-    <w:lsdException w:name="Medium List 2" w:semiHidden="0" w:uiPriority="66" w:unhideWhenUsed="0"/>
-    <w:lsdException w:name="Medium Grid 1" w:semiHidden="0" w:uiPriority="67" w:unhideWhenUsed="0"/>
-    <w:lsdException w:name="Medium Grid 2" w:semiHidden="0" w:uiPriority="68" w:unhideWhenUsed="0"/>
-    <w:lsdException w:name="Medium Grid 3" w:semiHidden="0" w:uiPriority="69" w:unhideWhenUsed="0"/>
-    <w:lsdException w:name="Dark List" w:semiHidden="0" w:uiPriority="70" w:unhideWhenUsed="0"/>
-    <w:lsdException w:name="Colorful Shading" w:semiHidden="0" w:uiPriority="71" w:unhideWhenUsed="0"/>
-    <w:lsdException w:name="Colorful List" w:semiHidden="0" w:uiPriority="72" w:unhideWhenUsed="0"/>
-    <w:lsdException w:name="Colorful Grid" w:semiHidden="0" w:uiPriority="73" w:unhideWhenUsed="0"/>
-    <w:lsdException w:name="Light Shading Accent 1" w:semiHidden="0" w:uiPriority="60" w:unhideWhenUsed="0"/>
-    <w:lsdException w:name="Light List Accent 1" w:semiHidden="0" w:uiPriority="61" w:unhideWhenUsed="0"/>
-    <w:lsdException w:name="Light Grid Accent 1" w:semiHidden="0" w:uiPriority="62" w:unhideWhenUsed="0"/>
-    <w:lsdException w:name="Medium Shading 1 Accent 1" w:semiHidden="0" w:uiPriority="63" w:unhideWhenUsed="0"/>
-    <w:lsdException w:name="Medium Shading 2 Accent 1" w:semiHidden="0" w:uiPriority="64" w:unhideWhenUsed="0"/>
-    <w:lsdException w:name="Medium List 1 Accent 1" w:semiHidden="0" w:uiPriority="65" w:unhideWhenUsed="0"/>
-    <w:lsdException w:name="Revision" w:unhideWhenUsed="0"/>
-    <w:lsdException w:name="List Paragraph" w:semiHidden="0" w:uiPriority="34" w:unhideWhenUsed="0" w:qFormat="1"/>
-    <w:lsdException w:name="Quote" w:semiHidden="0" w:uiPriority="29" w:unhideWhenUsed="0" w:qFormat="1"/>
-    <w:lsdException w:name="Intense Quote" w:semiHidden="0" w:uiPriority="30" w:unhideWhenUsed="0" w:qFormat="1"/>
-    <w:lsdException w:name="Medium List 2 Accent 1" w:semiHidden="0" w:uiPriority="66" w:unhideWhenUsed="0"/>
-    <w:lsdException w:name="Medium Grid 1 Accent 1" w:semiHidden="0" w:uiPriority="67" w:unhideWhenUsed="0"/>
-    <w:lsdException w:name="Medium Grid 2 Accent 1" w:semiHidden="0" w:uiPriority="68" w:unhideWhenUsed="0"/>
-    <w:lsdException w:name="Medium Grid 3 Accent 1" w:semiHidden="0" w:uiPriority="69" w:unhideWhenUsed="0"/>
-    <w:lsdException w:name="Dark List Accent 1" w:semiHidden="0" w:uiPriority="70" w:unhideWhenUsed="0"/>
-    <w:lsdException w:name="Colorful Shading Accent 1" w:semiHidden="0" w:uiPriority="71" w:unhideWhenUsed="0"/>
-    <w:lsdException w:name="Colorful List Accent 1" w:semiHidden="0" w:uiPriority="72" w:unhideWhenUsed="0"/>
-    <w:lsdException w:name="Colorful Grid Accent 1" w:semiHidden="0" w:uiPriority="73" w:unhideWhenUsed="0"/>
-    <w:lsdException w:name="Light Shading Accent 2" w:semiHidden="0" w:uiPriority="60" w:unhideWhenUsed="0"/>
-    <w:lsdException w:name="Light List Accent 2" w:semiHidden="0" w:uiPriority="61" w:unhideWhenUsed="0"/>
-    <w:lsdException w:name="Light Grid Accent 2" w:semiHidden="0" w:uiPriority="62" w:unhideWhenUsed="0"/>
-    <w:lsdException w:name="Medium Shading 1 Accent 2" w:semiHidden="0" w:uiPriority="63" w:unhideWhenUsed="0"/>
-    <w:lsdException w:name="Medium Shading 2 Accent 2" w:semiHidden="0" w:uiPriority="64" w:unhideWhenUsed="0"/>
-    <w:lsdException w:name="Medium List 1 Accent 2" w:semiHidden="0" w:uiPriority="65" w:unhideWhenUsed="0"/>
-    <w:lsdException w:name="Medium List 2 Accent 2" w:semiHidden="0" w:uiPriority="66" w:unhideWhenUsed="0"/>
-    <w:lsdException w:name="Medium Grid 1 Accent 2" w:semiHidden="0" w:uiPriority="67" w:unhideWhenUsed="0"/>
-    <w:lsdException w:name="Medium Grid 2 Accent 2" w:semiHidden="0" w:uiPriority="68" w:unhideWhenUsed="0"/>
-    <w:lsdException w:name="Medium Grid 3 Accent 2" w:semiHidden="0" w:uiPriority="69" w:unhideWhenUsed="0"/>
-    <w:lsdException w:name="Dark List Accent 2" w:semiHidden="0" w:uiPriority="70" w:unhideWhenUsed="0"/>
-    <w:lsdException w:name="Colorful Shading Accent 2" w:semiHidden="0" w:uiPriority="71" w:unhideWhenUsed="0"/>
-    <w:lsdException w:name="Colorful List Accent 2" w:semiHidden="0" w:uiPriority="72" w:unhideWhenUsed="0"/>
-    <w:lsdException w:name="Colorful Grid Accent 2" w:semiHidden="0" w:uiPriority="73" w:unhideWhenUsed="0"/>
-    <w:lsdException w:name="Light Shading Accent 3" w:semiHidden="0" w:uiPriority="60" w:unhideWhenUsed="0"/>
-    <w:lsdException w:name="Light List Accent 3" w:semiHidden="0" w:uiPriority="61" w:unhideWhenUsed="0"/>
-    <w:lsdException w:name="Light Grid Accent 3" w:semiHidden="0" w:uiPriority="62" w:unhideWhenUsed="0"/>
-    <w:lsdException w:name="Medium Shading 1 Accent 3" w:semiHidden="0" w:uiPriority="63" w:unhideWhenUsed="0"/>
-    <w:lsdException w:name="Medium Shading 2 Accent 3" w:semiHidden="0" w:uiPriority="64" w:unhideWhenUsed="0"/>
-    <w:lsdException w:name="Medium List 1 Accent 3" w:semiHidden="0" w:uiPriority="65" w:unhideWhenUsed="0"/>
-    <w:lsdException w:name="Medium List 2 Accent 3" w:semiHidden="0" w:uiPriority="66" w:unhideWhenUsed="0"/>
-    <w:lsdException w:name="Medium Grid 1 Accent 3" w:semiHidden="0" w:uiPriority="67" w:unhideWhenUsed="0"/>
-    <w:lsdException w:name="Medium Grid 2 Accent 3" w:semiHidden="0" w:uiPriority="68" w:unhideWhenUsed="0"/>
-    <w:lsdException w:name="Medium Grid 3 Accent 3" w:semiHidden="0" w:uiPriority="69" w:unhideWhenUsed="0"/>
-    <w:lsdException w:name="Dark List Accent 3" w:semiHidden="0" w:uiPriority="70" w:unhideWhenUsed="0"/>
-    <w:lsdException w:name="Colorful Shading Accent 3" w:semiHidden="0" w:uiPriority="71" w:unhideWhenUsed="0"/>
-    <w:lsdException w:name="Colorful List Accent 3" w:semiHidden="0" w:uiPriority="72" w:unhideWhenUsed="0"/>
-    <w:lsdException w:name="Colorful Grid Accent 3" w:semiHidden="0" w:uiPriority="73" w:unhideWhenUsed="0"/>
-    <w:lsdException w:name="Light Shading Accent 4" w:semiHidden="0" w:uiPriority="60" w:unhideWhenUsed="0"/>
-    <w:lsdException w:name="Light List Accent 4" w:semiHidden="0" w:uiPriority="61" w:unhideWhenUsed="0"/>
-    <w:lsdException w:name="Light Grid Accent 4" w:semiHidden="0" w:uiPriority="62" w:unhideWhenUsed="0"/>
-    <w:lsdException w:name="Medium Shading 1 Accent 4" w:semiHidden="0" w:uiPriority="63" w:unhideWhenUsed="0"/>
-    <w:lsdException w:name="Medium Shading 2 Accent 4" w:semiHidden="0" w:uiPriority="64" w:unhideWhenUsed="0"/>
-    <w:lsdException w:name="Medium List 1 Accent 4" w:semiHidden="0" w:uiPriority="65" w:unhideWhenUsed="0"/>
-    <w:lsdException w:name="Medium List 2 Accent 4" w:semiHidden="0" w:uiPriority="66" w:unhideWhenUsed="0"/>
-    <w:lsdException w:name="Medium Grid 1 Accent 4" w:semiHidden="0" w:uiPriority="67" w:unhideWhenUsed="0"/>
-    <w:lsdException w:name="Medium Grid 2 Accent 4" w:semiHidden="0" w:uiPriority="68" w:unhideWhenUsed="0"/>
-    <w:lsdException w:name="Medium Grid 3 Accent 4" w:semiHidden="0" w:uiPriority="69" w:unhideWhenUsed="0"/>
-    <w:lsdException w:name="Dark List Accent 4" w:semiHidden="0" w:uiPriority="70" w:unhideWhenUsed="0"/>
-    <w:lsdException w:name="Colorful Shading Accent 4" w:semiHidden="0" w:uiPriority="71" w:unhideWhenUsed="0"/>
-    <w:lsdException w:name="Colorful List Accent 4" w:semiHidden="0" w:uiPriority="72" w:unhideWhenUsed="0"/>
-    <w:lsdException w:name="Colorful Grid Accent 4" w:semiHidden="0" w:uiPriority="73" w:unhideWhenUsed="0"/>
-    <w:lsdException w:name="Light Shading Accent 5" w:semiHidden="0" w:uiPriority="60" w:unhideWhenUsed="0"/>
-    <w:lsdException w:name="Light List Accent 5" w:semiHidden="0" w:uiPriority="61" w:unhideWhenUsed="0"/>
-    <w:lsdException w:name="Light Grid Accent 5" w:semiHidden="0" w:uiPriority="62" w:unhideWhenUsed="0"/>
-    <w:lsdException w:name="Medium Shading 1 Accent 5" w:semiHidden="0" w:uiPriority="63" w:unhideWhenUsed="0"/>
-    <w:lsdException w:name="Medium Shading 2 Accent 5" w:semiHidden="0" w:uiPriority="64" w:unhideWhenUsed="0"/>
-    <w:lsdException w:name="Medium List 1 Accent 5" w:semiHidden="0" w:uiPriority="65" w:unhideWhenUsed="0"/>
-    <w:lsdException w:name="Medium List 2 Accent 5" w:semiHidden="0" w:uiPriority="66" w:unhideWhenUsed="0"/>
-    <w:lsdException w:name="Medium Grid 1 Accent 5" w:semiHidden="0" w:uiPriority="67" w:unhideWhenUsed="0"/>
-    <w:lsdException w:name="Medium Grid 2 Accent 5" w:semiHidden="0" w:uiPriority="68" w:unhideWhenUsed="0"/>
-    <w:lsdException w:name="Medium Grid 3 Accent 5" w:semiHidden="0" w:uiPriority="69" w:unhideWhenUsed="0"/>
-    <w:lsdException w:name="Dark List Accent 5" w:semiHidden="0" w:uiPriority="70" w:unhideWhenUsed="0"/>
-    <w:lsdException w:name="Colorful Shading Accent 5" w:semiHidden="0" w:uiPriority="71" w:unhideWhenUsed="0"/>
-    <w:lsdException w:name="Colorful List Accent 5" w:semiHidden="0" w:uiPriority="72" w:unhideWhenUsed="0"/>
-    <w:lsdException w:name="Colorful Grid Accent 5" w:semiHidden="0" w:uiPriority="73" w:unhideWhenUsed="0"/>
-    <w:lsdException w:name="Light Shading Accent 6" w:semiHidden="0" w:uiPriority="60" w:unhideWhenUsed="0"/>
-    <w:lsdException w:name="Light List Accent 6" w:semiHidden="0" w:uiPriority="61" w:unhideWhenUsed="0"/>
-    <w:lsdException w:name="Light Grid Accent 6" w:semiHidden="0" w:uiPriority="62" w:unhideWhenUsed="0"/>
-    <w:lsdException w:name="Medium Shading 1 Accent 6" w:semiHidden="0" w:uiPriority="63" w:unhideWhenUsed="0"/>
-    <w:lsdException w:name="Medium Shading 2 Accent 6" w:semiHidden="0" w:uiPriority="64" w:unhideWhenUsed="0"/>
-    <w:lsdException w:name="Medium List 1 Accent 6" w:semiHidden="0" w:uiPriority="65" w:unhideWhenUsed="0"/>
-    <w:lsdException w:name="Medium List 2 Accent 6" w:semiHidden="0" w:uiPriority="66" w:unhideWhenUsed="0"/>
-    <w:lsdException w:name="Medium Grid 1 Accent 6" w:semiHidden="0" w:uiPriority="67" w:unhideWhenUsed="0"/>
-    <w:lsdException w:name="Medium Grid 2 Accent 6" w:semiHidden="0" w:uiPriority="68" w:unhideWhenUsed="0"/>
-    <w:lsdException w:name="Medium Grid 3 Accent 6" w:semiHidden="0" w:uiPriority="69" w:unhideWhenUsed="0"/>
-    <w:lsdException w:name="Dark List Accent 6" w:semiHidden="0" w:uiPriority="70" w:unhideWhenUsed="0"/>
-    <w:lsdException w:name="Colorful Shading Accent 6" w:semiHidden="0" w:uiPriority="71" w:unhideWhenUsed="0"/>
-    <w:lsdException w:name="Colorful List Accent 6" w:semiHidden="0" w:uiPriority="72" w:unhideWhenUsed="0"/>
-    <w:lsdException w:name="Colorful Grid Accent 6" w:semiHidden="0" w:uiPriority="73" w:unhideWhenUsed="0"/>
-    <w:lsdException w:name="Subtle Emphasis" w:semiHidden="0" w:uiPriority="19" w:unhideWhenUsed="0" w:qFormat="1"/>
-    <w:lsdException w:name="Intense Emphasis" w:semiHidden="0" w:uiPriority="21" w:unhideWhenUsed="0" w:qFormat="1"/>
-    <w:lsdException w:name="Subtle Reference" w:semiHidden="0" w:uiPriority="31" w:unhideWhenUsed="0" w:qFormat="1"/>
-    <w:lsdException w:name="Intense Reference" w:semiHidden="0" w:uiPriority="32" w:unhideWhenUsed="0" w:qFormat="1"/>
-    <w:lsdException w:name="Book Title" w:semiHidden="0" w:uiPriority="33" w:unhideWhenUsed="0" w:qFormat="1"/>
-    <w:lsdException w:name="Bibliography" w:uiPriority="37"/>
-    <w:lsdException w:name="TOC Heading" w:uiPriority="39" w:qFormat="1"/>
+  <w:latentStyles w:defLockedState="0" w:defUIPriority="99" w:defSemiHidden="0" w:defUnhideWhenUsed="0" w:defQFormat="0" w:count="376">
+    <w:lsdException w:name="Normal" w:uiPriority="0" w:qFormat="1"/>
+    <w:lsdException w:name="heading 1" w:uiPriority="9" w:qFormat="1"/>
+    <w:lsdException w:name="heading 2" w:semiHidden="1" w:uiPriority="9" w:unhideWhenUsed="1" w:qFormat="1"/>
+    <w:lsdException w:name="heading 3" w:semiHidden="1" w:uiPriority="9" w:unhideWhenUsed="1" w:qFormat="1"/>
+    <w:lsdException w:name="heading 4" w:semiHidden="1" w:uiPriority="9" w:unhideWhenUsed="1" w:qFormat="1"/>
+    <w:lsdException w:name="heading 5" w:semiHidden="1" w:uiPriority="9" w:unhideWhenUsed="1" w:qFormat="1"/>
+    <w:lsdException w:name="heading 6" w:semiHidden="1" w:uiPriority="9" w:unhideWhenUsed="1" w:qFormat="1"/>
+    <w:lsdException w:name="heading 7" w:semiHidden="1" w:uiPriority="9" w:unhideWhenUsed="1" w:qFormat="1"/>
+    <w:lsdException w:name="heading 8" w:semiHidden="1" w:uiPriority="9" w:unhideWhenUsed="1" w:qFormat="1"/>
+    <w:lsdException w:name="heading 9" w:semiHidden="1" w:uiPriority="9" w:unhideWhenUsed="1" w:qFormat="1"/>
+    <w:lsdException w:name="index 1" w:semiHidden="1" w:unhideWhenUsed="1"/>
+    <w:lsdException w:name="index 2" w:semiHidden="1" w:unhideWhenUsed="1"/>
+    <w:lsdException w:name="index 3" w:semiHidden="1" w:unhideWhenUsed="1"/>
+    <w:lsdException w:name="index 4" w:semiHidden="1" w:unhideWhenUsed="1"/>
+    <w:lsdException w:name="index 5" w:semiHidden="1" w:unhideWhenUsed="1"/>
+    <w:lsdException w:name="index 6" w:semiHidden="1" w:unhideWhenUsed="1"/>
+    <w:lsdException w:name="index 7" w:semiHidden="1" w:unhideWhenUsed="1"/>
+    <w:lsdException w:name="index 8" w:semiHidden="1" w:unhideWhenUsed="1"/>
+    <w:lsdException w:name="index 9" w:semiHidden="1" w:unhideWhenUsed="1"/>
+    <w:lsdException w:name="toc 1" w:semiHidden="1" w:uiPriority="39" w:unhideWhenUsed="1"/>
+    <w:lsdException w:name="toc 2" w:semiHidden="1" w:uiPriority="39" w:unhideWhenUsed="1"/>
+    <w:lsdException w:name="toc 3" w:semiHidden="1" w:uiPriority="39" w:unhideWhenUsed="1"/>
+    <w:lsdException w:name="toc 4" w:semiHidden="1" w:uiPriority="39" w:unhideWhenUsed="1"/>
+    <w:lsdException w:name="toc 5" w:semiHidden="1" w:uiPriority="39" w:unhideWhenUsed="1"/>
+    <w:lsdException w:name="toc 6" w:semiHidden="1" w:uiPriority="39" w:unhideWhenUsed="1"/>
+    <w:lsdException w:name="toc 7" w:semiHidden="1" w:uiPriority="39" w:unhideWhenUsed="1"/>
+    <w:lsdException w:name="toc 8" w:semiHidden="1" w:uiPriority="39" w:unhideWhenUsed="1"/>
+    <w:lsdException w:name="toc 9" w:semiHidden="1" w:uiPriority="39" w:unhideWhenUsed="1"/>
+    <w:lsdException w:name="Normal Indent" w:semiHidden="1" w:unhideWhenUsed="1"/>
+    <w:lsdException w:name="footnote text" w:semiHidden="1" w:unhideWhenUsed="1"/>
+    <w:lsdException w:name="annotation text" w:semiHidden="1" w:unhideWhenUsed="1"/>
+    <w:lsdException w:name="header" w:semiHidden="1" w:unhideWhenUsed="1"/>
+    <w:lsdException w:name="footer" w:semiHidden="1" w:unhideWhenUsed="1"/>
+    <w:lsdException w:name="index heading" w:semiHidden="1" w:unhideWhenUsed="1"/>
+    <w:lsdException w:name="caption" w:semiHidden="1" w:uiPriority="35" w:unhideWhenUsed="1" w:qFormat="1"/>
+    <w:lsdException w:name="table of figures" w:semiHidden="1" w:unhideWhenUsed="1"/>
+    <w:lsdException w:name="envelope address" w:semiHidden="1" w:unhideWhenUsed="1"/>
+    <w:lsdException w:name="envelope return" w:semiHidden="1" w:unhideWhenUsed="1"/>
+    <w:lsdException w:name="footnote reference" w:semiHidden="1" w:unhideWhenUsed="1"/>
+    <w:lsdException w:name="annotation reference" w:semiHidden="1" w:unhideWhenUsed="1"/>
+    <w:lsdException w:name="line number" w:semiHidden="1" w:unhideWhenUsed="1"/>
+    <w:lsdException w:name="page number" w:semiHidden="1" w:unhideWhenUsed="1"/>
+    <w:lsdException w:name="endnote reference" w:semiHidden="1" w:unhideWhenUsed="1"/>
+    <w:lsdException w:name="endnote text" w:semiHidden="1" w:unhideWhenUsed="1"/>
+    <w:lsdException w:name="table of authorities" w:semiHidden="1" w:unhideWhenUsed="1"/>
+    <w:lsdException w:name="macro" w:semiHidden="1" w:unhideWhenUsed="1"/>
+    <w:lsdException w:name="toa heading" w:semiHidden="1" w:unhideWhenUsed="1"/>
+    <w:lsdException w:name="List" w:semiHidden="1" w:unhideWhenUsed="1"/>
+    <w:lsdException w:name="List Bullet" w:semiHidden="1" w:unhideWhenUsed="1"/>
+    <w:lsdException w:name="List Number" w:semiHidden="1" w:unhideWhenUsed="1"/>
+    <w:lsdException w:name="List 2" w:semiHidden="1" w:unhideWhenUsed="1"/>
+    <w:lsdException w:name="List 3" w:semiHidden="1" w:unhideWhenUsed="1"/>
+    <w:lsdException w:name="List 4" w:semiHidden="1" w:unhideWhenUsed="1"/>
+    <w:lsdException w:name="List 5" w:semiHidden="1" w:unhideWhenUsed="1"/>
+    <w:lsdException w:name="List Bullet 2" w:semiHidden="1" w:unhideWhenUsed="1"/>
+    <w:lsdException w:name="List Bullet 3" w:semiHidden="1" w:unhideWhenUsed="1"/>
+    <w:lsdException w:name="List Bullet 4" w:semiHidden="1" w:unhideWhenUsed="1"/>
+    <w:lsdException w:name="List Bullet 5" w:semiHidden="1" w:unhideWhenUsed="1"/>
+    <w:lsdException w:name="List Number 2" w:semiHidden="1" w:unhideWhenUsed="1"/>
+    <w:lsdException w:name="List Number 3" w:semiHidden="1" w:unhideWhenUsed="1"/>
+    <w:lsdException w:name="List Number 4" w:semiHidden="1" w:unhideWhenUsed="1"/>
+    <w:lsdException w:name="List Number 5" w:semiHidden="1" w:unhideWhenUsed="1"/>
+    <w:lsdException w:name="Title" w:uiPriority="10" w:qFormat="1"/>
+    <w:lsdException w:name="Closing" w:semiHidden="1" w:unhideWhenUsed="1"/>
+    <w:lsdException w:name="Signature" w:semiHidden="1" w:unhideWhenUsed="1"/>
+    <w:lsdException w:name="Default Paragraph Font" w:semiHidden="1" w:uiPriority="1" w:unhideWhenUsed="1"/>
+    <w:lsdException w:name="Body Text" w:semiHidden="1" w:unhideWhenUsed="1"/>
+    <w:lsdException w:name="Body Text Indent" w:semiHidden="1" w:unhideWhenUsed="1"/>
+    <w:lsdException w:name="List Continue" w:semiHidden="1" w:unhideWhenUsed="1"/>
+    <w:lsdException w:name="List Continue 2" w:semiHidden="1" w:unhideWhenUsed="1"/>
+    <w:lsdException w:name="List Continue 3" w:semiHidden="1" w:unhideWhenUsed="1"/>
+    <w:lsdException w:name="List Continue 4" w:semiHidden="1" w:unhideWhenUsed="1"/>
+    <w:lsdException w:name="List Continue 5" w:semiHidden="1" w:unhideWhenUsed="1"/>
+    <w:lsdException w:name="Message Header" w:semiHidden="1" w:unhideWhenUsed="1"/>
+    <w:lsdException w:name="Subtitle" w:uiPriority="11" w:qFormat="1"/>
+    <w:lsdException w:name="Salutation" w:semiHidden="1" w:unhideWhenUsed="1"/>
+    <w:lsdException w:name="Date" w:semiHidden="1" w:unhideWhenUsed="1"/>
+    <w:lsdException w:name="Body Text First Indent" w:semiHidden="1" w:unhideWhenUsed="1"/>
+    <w:lsdException w:name="Body Text First Indent 2" w:semiHidden="1" w:unhideWhenUsed="1"/>
+    <w:lsdException w:name="Note Heading" w:semiHidden="1" w:unhideWhenUsed="1"/>
+    <w:lsdException w:name="Body Text 2" w:semiHidden="1" w:unhideWhenUsed="1"/>
+    <w:lsdException w:name="Body Text 3" w:semiHidden="1" w:unhideWhenUsed="1"/>
+    <w:lsdException w:name="Body Text Indent 2" w:semiHidden="1" w:unhideWhenUsed="1"/>
+    <w:lsdException w:name="Body Text Indent 3" w:semiHidden="1" w:unhideWhenUsed="1"/>
+    <w:lsdException w:name="Block Text" w:semiHidden="1" w:unhideWhenUsed="1"/>
+    <w:lsdException w:name="Hyperlink" w:semiHidden="1" w:unhideWhenUsed="1"/>
+    <w:lsdException w:name="FollowedHyperlink" w:semiHidden="1" w:unhideWhenUsed="1"/>
+    <w:lsdException w:name="Strong" w:uiPriority="22" w:qFormat="1"/>
+    <w:lsdException w:name="Emphasis" w:uiPriority="20" w:qFormat="1"/>
+    <w:lsdException w:name="Document Map" w:semiHidden="1" w:unhideWhenUsed="1"/>
+    <w:lsdException w:name="Plain Text" w:semiHidden="1" w:unhideWhenUsed="1"/>
+    <w:lsdException w:name="E-mail Signature" w:semiHidden="1" w:unhideWhenUsed="1"/>
+    <w:lsdException w:name="HTML Top of Form" w:semiHidden="1" w:unhideWhenUsed="1"/>
+    <w:lsdException w:name="HTML Bottom of Form" w:semiHidden="1" w:unhideWhenUsed="1"/>
+    <w:lsdException w:name="Normal (Web)" w:semiHidden="1" w:unhideWhenUsed="1"/>
+    <w:lsdException w:name="HTML Acronym" w:semiHidden="1" w:unhideWhenUsed="1"/>
+    <w:lsdException w:name="HTML Address" w:semiHidden="1" w:unhideWhenUsed="1"/>
+    <w:lsdException w:name="HTML Cite" w:semiHidden="1" w:unhideWhenUsed="1"/>
+    <w:lsdException w:name="HTML Code" w:semiHidden="1" w:unhideWhenUsed="1"/>
+    <w:lsdException w:name="HTML Definition" w:semiHidden="1" w:unhideWhenUsed="1"/>
+    <w:lsdException w:name="HTML Keyboard" w:semiHidden="1" w:unhideWhenUsed="1"/>
+    <w:lsdException w:name="HTML Preformatted" w:semiHidden="1" w:unhideWhenUsed="1"/>
+    <w:lsdException w:name="HTML Sample" w:semiHidden="1" w:unhideWhenUsed="1"/>
+    <w:lsdException w:name="HTML Typewriter" w:semiHidden="1" w:unhideWhenUsed="1"/>
+    <w:lsdException w:name="HTML Variable" w:semiHidden="1" w:unhideWhenUsed="1"/>
+    <w:lsdException w:name="Normal Table" w:semiHidden="1" w:unhideWhenUsed="1"/>
+    <w:lsdException w:name="annotation subject" w:semiHidden="1" w:unhideWhenUsed="1"/>
+    <w:lsdException w:name="No List" w:semiHidden="1" w:unhideWhenUsed="1"/>
+    <w:lsdException w:name="Outline List 1" w:semiHidden="1" w:unhideWhenUsed="1"/>
+    <w:lsdException w:name="Outline List 2" w:semiHidden="1" w:unhideWhenUsed="1"/>
+    <w:lsdException w:name="Outline List 3" w:semiHidden="1" w:unhideWhenUsed="1"/>
+    <w:lsdException w:name="Table Simple 1" w:semiHidden="1" w:unhideWhenUsed="1"/>
+    <w:lsdException w:name="Table Simple 2" w:semiHidden="1" w:unhideWhenUsed="1"/>
+    <w:lsdException w:name="Table Simple 3" w:semiHidden="1" w:unhideWhenUsed="1"/>
+    <w:lsdException w:name="Table Classic 1" w:semiHidden="1" w:unhideWhenUsed="1"/>
+    <w:lsdException w:name="Table Classic 2" w:semiHidden="1" w:unhideWhenUsed="1"/>
+    <w:lsdException w:name="Table Classic 3" w:semiHidden="1" w:unhideWhenUsed="1"/>
+    <w:lsdException w:name="Table Classic 4" w:semiHidden="1" w:unhideWhenUsed="1"/>
+    <w:lsdException w:name="Table Colorful 1" w:semiHidden="1" w:unhideWhenUsed="1"/>
+    <w:lsdException w:name="Table Colorful 2" w:semiHidden="1" w:unhideWhenUsed="1"/>
+    <w:lsdException w:name="Table Colorful 3" w:semiHidden="1" w:unhideWhenUsed="1"/>
+    <w:lsdException w:name="Table Columns 1" w:semiHidden="1" w:unhideWhenUsed="1"/>
+    <w:lsdException w:name="Table Columns 2" w:semiHidden="1" w:unhideWhenUsed="1"/>
+    <w:lsdException w:name="Table Columns 3" w:semiHidden="1" w:unhideWhenUsed="1"/>
+    <w:lsdException w:name="Table Columns 4" w:semiHidden="1" w:unhideWhenUsed="1"/>
+    <w:lsdException w:name="Table Columns 5" w:semiHidden="1" w:unhideWhenUsed="1"/>
+    <w:lsdException w:name="Table Grid 1" w:semiHidden="1" w:unhideWhenUsed="1"/>
+    <w:lsdException w:name="Table Grid 2" w:semiHidden="1" w:unhideWhenUsed="1"/>
+    <w:lsdException w:name="Table Grid 3" w:semiHidden="1" w:unhideWhenUsed="1"/>
+    <w:lsdException w:name="Table Grid 4" w:semiHidden="1" w:unhideWhenUsed="1"/>
+    <w:lsdException w:name="Table Grid 5" w:semiHidden="1" w:unhideWhenUsed="1"/>
+    <w:lsdException w:name="Table Grid 6" w:semiHidden="1" w:unhideWhenUsed="1"/>
+    <w:lsdException w:name="Table Grid 7" w:semiHidden="1" w:unhideWhenUsed="1"/>
+    <w:lsdException w:name="Table Grid 8" w:semiHidden="1" w:unhideWhenUsed="1"/>
+    <w:lsdException w:name="Table List 1" w:semiHidden="1" w:unhideWhenUsed="1"/>
+    <w:lsdException w:name="Table List 2" w:semiHidden="1" w:unhideWhenUsed="1"/>
+    <w:lsdException w:name="Table List 3" w:semiHidden="1" w:unhideWhenUsed="1"/>
+    <w:lsdException w:name="Table List 4" w:semiHidden="1" w:unhideWhenUsed="1"/>
+    <w:lsdException w:name="Table List 5" w:semiHidden="1" w:unhideWhenUsed="1"/>
+    <w:lsdException w:name="Table List 6" w:semiHidden="1" w:unhideWhenUsed="1"/>
+    <w:lsdException w:name="Table List 7" w:semiHidden="1" w:unhideWhenUsed="1"/>
+    <w:lsdException w:name="Table List 8" w:semiHidden="1" w:unhideWhenUsed="1"/>
+    <w:lsdException w:name="Table 3D effects 1" w:semiHidden="1" w:unhideWhenUsed="1"/>
+    <w:lsdException w:name="Table 3D effects 2" w:semiHidden="1" w:unhideWhenUsed="1"/>
+    <w:lsdException w:name="Table 3D effects 3" w:semiHidden="1" w:unhideWhenUsed="1"/>
+    <w:lsdException w:name="Table Contemporary" w:semiHidden="1" w:unhideWhenUsed="1"/>
+    <w:lsdException w:name="Table Elegant" w:semiHidden="1" w:unhideWhenUsed="1"/>
+    <w:lsdException w:name="Table Professional" w:semiHidden="1" w:unhideWhenUsed="1"/>
+    <w:lsdException w:name="Table Subtle 1" w:semiHidden="1" w:unhideWhenUsed="1"/>
+    <w:lsdException w:name="Table Subtle 2" w:semiHidden="1" w:unhideWhenUsed="1"/>
+    <w:lsdException w:name="Table Web 1" w:semiHidden="1" w:unhideWhenUsed="1"/>
+    <w:lsdException w:name="Table Web 2" w:semiHidden="1" w:unhideWhenUsed="1"/>
+    <w:lsdException w:name="Table Web 3" w:semiHidden="1" w:unhideWhenUsed="1"/>
+    <w:lsdException w:name="Balloon Text" w:semiHidden="1" w:unhideWhenUsed="1"/>
+    <w:lsdException w:name="Table Grid" w:semiHidden="1" w:uiPriority="59" w:unhideWhenUsed="1"/>
+    <w:lsdException w:name="Table Theme" w:semiHidden="1" w:unhideWhenUsed="1"/>
+    <w:lsdException w:name="Placeholder Text" w:semiHidden="1"/>
+    <w:lsdException w:name="No Spacing" w:uiPriority="1" w:qFormat="1"/>
+    <w:lsdException w:name="Light Shading" w:uiPriority="60"/>
+    <w:lsdException w:name="Light List" w:uiPriority="61"/>
+    <w:lsdException w:name="Light Grid" w:uiPriority="62"/>
+    <w:lsdException w:name="Medium Shading 1" w:uiPriority="63"/>
+    <w:lsdException w:name="Medium Shading 2" w:uiPriority="64"/>
+    <w:lsdException w:name="Medium List 1" w:uiPriority="65"/>
+    <w:lsdException w:name="Medium List 2" w:uiPriority="66"/>
+    <w:lsdException w:name="Medium Grid 1" w:uiPriority="67"/>
+    <w:lsdException w:name="Medium Grid 2" w:uiPriority="68"/>
+    <w:lsdException w:name="Medium Grid 3" w:uiPriority="69"/>
+    <w:lsdException w:name="Dark List" w:uiPriority="70"/>
+    <w:lsdException w:name="Colorful Shading" w:uiPriority="71"/>
+    <w:lsdException w:name="Colorful List" w:uiPriority="72"/>
+    <w:lsdException w:name="Colorful Grid" w:uiPriority="73"/>
+    <w:lsdException w:name="Light Shading Accent 1" w:uiPriority="60"/>
+    <w:lsdException w:name="Light List Accent 1" w:uiPriority="61"/>
+    <w:lsdException w:name="Light Grid Accent 1" w:uiPriority="62"/>
+    <w:lsdException w:name="Medium Shading 1 Accent 1" w:uiPriority="63"/>
+    <w:lsdException w:name="Medium Shading 2 Accent 1" w:uiPriority="64"/>
+    <w:lsdException w:name="Medium List 1 Accent 1" w:uiPriority="65"/>
+    <w:lsdException w:name="Revision" w:semiHidden="1"/>
+    <w:lsdException w:name="List Paragraph" w:uiPriority="34" w:qFormat="1"/>
+    <w:lsdException w:name="Quote" w:uiPriority="29" w:qFormat="1"/>
+    <w:lsdException w:name="Intense Quote" w:uiPriority="30" w:qFormat="1"/>
+    <w:lsdException w:name="Medium List 2 Accent 1" w:uiPriority="66"/>
+    <w:lsdException w:name="Medium Grid 1 Accent 1" w:uiPriority="67"/>
+    <w:lsdException w:name="Medium Grid 2 Accent 1" w:uiPriority="68"/>
+    <w:lsdException w:name="Medium Grid 3 Accent 1" w:uiPriority="69"/>
+    <w:lsdException w:name="Dark List Accent 1" w:uiPriority="70"/>
+    <w:lsdException w:name="Colorful Shading Accent 1" w:uiPriority="71"/>
+    <w:lsdException w:name="Colorful List Accent 1" w:uiPriority="72"/>
+    <w:lsdException w:name="Colorful Grid Accent 1" w:uiPriority="73"/>
+    <w:lsdException w:name="Light Shading Accent 2" w:uiPriority="60"/>
+    <w:lsdException w:name="Light List Accent 2" w:uiPriority="61"/>
+    <w:lsdException w:name="Light Grid Accent 2" w:uiPriority="62"/>
+    <w:lsdException w:name="Medium Shading 1 Accent 2" w:uiPriority="63"/>
+    <w:lsdException w:name="Medium Shading 2 Accent 2" w:uiPriority="64"/>
+    <w:lsdException w:name="Medium List 1 Accent 2" w:uiPriority="65"/>
+    <w:lsdException w:name="Medium List 2 Accent 2" w:uiPriority="66"/>
+    <w:lsdException w:name="Medium Grid 1 Accent 2" w:uiPriority="67"/>
+    <w:lsdException w:name="Medium Grid 2 Accent 2" w:uiPriority="68"/>
+    <w:lsdException w:name="Medium Grid 3 Accent 2" w:uiPriority="69"/>
+    <w:lsdException w:name="Dark List Accent 2" w:uiPriority="70"/>
+    <w:lsdException w:name="Colorful Shading Accent 2" w:uiPriority="71"/>
+    <w:lsdException w:name="Colorful List Accent 2" w:uiPriority="72"/>
+    <w:lsdException w:name="Colorful Grid Accent 2" w:uiPriority="73"/>
+    <w:lsdException w:name="Light Shading Accent 3" w:uiPriority="60"/>
+    <w:lsdException w:name="Light List Accent 3" w:uiPriority="61"/>
+    <w:lsdException w:name="Light Grid Accent 3" w:uiPriority="62"/>
+    <w:lsdException w:name="Medium Shading 1 Accent 3" w:uiPriority="63"/>
+    <w:lsdException w:name="Medium Shading 2 Accent 3" w:uiPriority="64"/>
+    <w:lsdException w:name="Medium List 1 Accent 3" w:uiPriority="65"/>
+    <w:lsdException w:name="Medium List 2 Accent 3" w:uiPriority="66"/>
+    <w:lsdException w:name="Medium Grid 1 Accent 3" w:uiPriority="67"/>
+    <w:lsdException w:name="Medium Grid 2 Accent 3" w:uiPriority="68"/>
+    <w:lsdException w:name="Medium Grid 3 Accent 3" w:uiPriority="69"/>
+    <w:lsdException w:name="Dark List Accent 3" w:uiPriority="70"/>
+    <w:lsdException w:name="Colorful Shading Accent 3" w:uiPriority="71"/>
+    <w:lsdException w:name="Colorful List Accent 3" w:uiPriority="72"/>
+    <w:lsdException w:name="Colorful Grid Accent 3" w:uiPriority="73"/>
+    <w:lsdException w:name="Light Shading Accent 4" w:uiPriority="60"/>
+    <w:lsdException w:name="Light List Accent 4" w:uiPriority="61"/>
+    <w:lsdException w:name="Light Grid Accent 4" w:uiPriority="62"/>
+    <w:lsdException w:name="Medium Shading 1 Accent 4" w:uiPriority="63"/>
+    <w:lsdException w:name="Medium Shading 2 Accent 4" w:uiPriority="64"/>
+    <w:lsdException w:name="Medium List 1 Accent 4" w:uiPriority="65"/>
+    <w:lsdException w:name="Medium List 2 Accent 4" w:uiPriority="66"/>
+    <w:lsdException w:name="Medium Grid 1 Accent 4" w:uiPriority="67"/>
+    <w:lsdException w:name="Medium Grid 2 Accent 4" w:uiPriority="68"/>
+    <w:lsdException w:name="Medium Grid 3 Accent 4" w:uiPriority="69"/>
+    <w:lsdException w:name="Dark List Accent 4" w:uiPriority="70"/>
+    <w:lsdException w:name="Colorful Shading Accent 4" w:uiPriority="71"/>
+    <w:lsdException w:name="Colorful List Accent 4" w:uiPriority="72"/>
+    <w:lsdException w:name="Colorful Grid Accent 4" w:uiPriority="73"/>
+    <w:lsdException w:name="Light Shading Accent 5" w:uiPriority="60"/>
+    <w:lsdException w:name="Light List Accent 5" w:uiPriority="61"/>
+    <w:lsdException w:name="Light Grid Accent 5" w:uiPriority="62"/>
+    <w:lsdException w:name="Medium Shading 1 Accent 5" w:uiPriority="63"/>
+    <w:lsdException w:name="Medium Shading 2 Accent 5" w:uiPriority="64"/>
+    <w:lsdException w:name="Medium List 1 Accent 5" w:uiPriority="65"/>
+    <w:lsdException w:name="Medium List 2 Accent 5" w:uiPriority="66"/>
+    <w:lsdException w:name="Medium Grid 1 Accent 5" w:uiPriority="67"/>
+    <w:lsdException w:name="Medium Grid 2 Accent 5" w:uiPriority="68"/>
+    <w:lsdException w:name="Medium Grid 3 Accent 5" w:uiPriority="69"/>
+    <w:lsdException w:name="Dark List Accent 5" w:uiPriority="70"/>
+    <w:lsdException w:name="Colorful Shading Accent 5" w:uiPriority="71"/>
+    <w:lsdException w:name="Colorful List Accent 5" w:uiPriority="72"/>
+    <w:lsdException w:name="Colorful Grid Accent 5" w:uiPriority="73"/>
+    <w:lsdException w:name="Light Shading Accent 6" w:uiPriority="60"/>
+    <w:lsdException w:name="Light List Accent 6" w:uiPriority="61"/>
+    <w:lsdException w:name="Light Grid Accent 6" w:uiPriority="62"/>
+    <w:lsdException w:name="Medium Shading 1 Accent 6" w:uiPriority="63"/>
+    <w:lsdException w:name="Medium Shading 2 Accent 6" w:uiPriority="64"/>
+    <w:lsdException w:name="Medium List 1 Accent 6" w:uiPriority="65"/>
+    <w:lsdException w:name="Medium List 2 Accent 6" w:uiPriority="66"/>
+    <w:lsdException w:name="Medium Grid 1 Accent 6" w:uiPriority="67"/>
+    <w:lsdException w:name="Medium Grid 2 Accent 6" w:uiPriority="68"/>
+    <w:lsdException w:name="Medium Grid 3 Accent 6" w:uiPriority="69"/>
+    <w:lsdException w:name="Dark List Accent 6" w:uiPriority="70"/>
+    <w:lsdException w:name="Colorful Shading Accent 6" w:uiPriority="71"/>
+    <w:lsdException w:name="Colorful List Accent 6" w:uiPriority="72"/>
+    <w:lsdException w:name="Colorful Grid Accent 6" w:uiPriority="73"/>
+    <w:lsdException w:name="Subtle Emphasis" w:uiPriority="19" w:qFormat="1"/>
+    <w:lsdException w:name="Intense Emphasis" w:uiPriority="21" w:qFormat="1"/>
+    <w:lsdException w:name="Subtle Reference" w:uiPriority="31" w:qFormat="1"/>
+    <w:lsdException w:name="Intense Reference" w:uiPriority="32" w:qFormat="1"/>
+    <w:lsdException w:name="Book Title" w:uiPriority="33" w:qFormat="1"/>
+    <w:lsdException w:name="Bibliography" w:semiHidden="1" w:uiPriority="37" w:unhideWhenUsed="1"/>
+    <w:lsdException w:name="TOC Heading" w:semiHidden="1" w:uiPriority="39" w:unhideWhenUsed="1" w:qFormat="1"/>
+    <w:lsdException w:name="Plain Table 1" w:uiPriority="41"/>
+    <w:lsdException w:name="Plain Table 2" w:uiPriority="42"/>
+    <w:lsdException w:name="Plain Table 3" w:uiPriority="43"/>
+    <w:lsdException w:name="Plain Table 4" w:uiPriority="44"/>
+    <w:lsdException w:name="Plain Table 5" w:uiPriority="45"/>
+    <w:lsdException w:name="Grid Table Light" w:uiPriority="40"/>
+    <w:lsdException w:name="Grid Table 1 Light" w:uiPriority="46"/>
+    <w:lsdException w:name="Grid Table 2" w:uiPriority="47"/>
+    <w:lsdException w:name="Grid Table 3" w:uiPriority="48"/>
+    <w:lsdException w:name="Grid Table 4" w:uiPriority="49"/>
+    <w:lsdException w:name="Grid Table 5 Dark" w:uiPriority="50"/>
+    <w:lsdException w:name="Grid Table 6 Colorful" w:uiPriority="51"/>
+    <w:lsdException w:name="Grid Table 7 Colorful" w:uiPriority="52"/>
+    <w:lsdException w:name="Grid Table 1 Light Accent 1" w:uiPriority="46"/>
+    <w:lsdException w:name="Grid Table 2 Accent 1" w:uiPriority="47"/>
+    <w:lsdException w:name="Grid Table 3 Accent 1" w:uiPriority="48"/>
+    <w:lsdException w:name="Grid Table 4 Accent 1" w:uiPriority="49"/>
+    <w:lsdException w:name="Grid Table 5 Dark Accent 1" w:uiPriority="50"/>
+    <w:lsdException w:name="Grid Table 6 Colorful Accent 1" w:uiPriority="51"/>
+    <w:lsdException w:name="Grid Table 7 Colorful Accent 1" w:uiPriority="52"/>
+    <w:lsdException w:name="Grid Table 1 Light Accent 2" w:uiPriority="46"/>
+    <w:lsdException w:name="Grid Table 2 Accent 2" w:uiPriority="47"/>
+    <w:lsdException w:name="Grid Table 3 Accent 2" w:uiPriority="48"/>
+    <w:lsdException w:name="Grid Table 4 Accent 2" w:uiPriority="49"/>
+    <w:lsdException w:name="Grid Table 5 Dark Accent 2" w:uiPriority="50"/>
+    <w:lsdException w:name="Grid Table 6 Colorful Accent 2" w:uiPriority="51"/>
+    <w:lsdException w:name="Grid Table 7 Colorful Accent 2" w:uiPriority="52"/>
+    <w:lsdException w:name="Grid Table 1 Light Accent 3" w:uiPriority="46"/>
+    <w:lsdException w:name="Grid Table 2 Accent 3" w:uiPriority="47"/>
+    <w:lsdException w:name="Grid Table 3 Accent 3" w:uiPriority="48"/>
+    <w:lsdException w:name="Grid Table 4 Accent 3" w:uiPriority="49"/>
+    <w:lsdException w:name="Grid Table 5 Dark Accent 3" w:uiPriority="50"/>
+    <w:lsdException w:name="Grid Table 6 Colorful Accent 3" w:uiPriority="51"/>
+    <w:lsdException w:name="Grid Table 7 Colorful Accent 3" w:uiPriority="52"/>
+    <w:lsdException w:name="Grid Table 1 Light Accent 4" w:uiPriority="46"/>
+    <w:lsdException w:name="Grid Table 2 Accent 4" w:uiPriority="47"/>
+    <w:lsdException w:name="Grid Table 3 Accent 4" w:uiPriority="48"/>
+    <w:lsdException w:name="Grid Table 4 Accent 4" w:uiPriority="49"/>
+    <w:lsdException w:name="Grid Table 5 Dark Accent 4" w:uiPriority="50"/>
+    <w:lsdException w:name="Grid Table 6 Colorful Accent 4" w:uiPriority="51"/>
+    <w:lsdException w:name="Grid Table 7 Colorful Accent 4" w:uiPriority="52"/>
+    <w:lsdException w:name="Grid Table 1 Light Accent 5" w:uiPriority="46"/>
+    <w:lsdException w:name="Grid Table 2 Accent 5" w:uiPriority="47"/>
+    <w:lsdException w:name="Grid Table 3 Accent 5" w:uiPriority="48"/>
+    <w:lsdException w:name="Grid Table 4 Accent 5" w:uiPriority="49"/>
+    <w:lsdException w:name="Grid Table 5 Dark Accent 5" w:uiPriority="50"/>
+    <w:lsdException w:name="Grid Table 6 Colorful Accent 5" w:uiPriority="51"/>
+    <w:lsdException w:name="Grid Table 7 Colorful Accent 5" w:uiPriority="52"/>
+    <w:lsdException w:name="Grid Table 1 Light Accent 6" w:uiPriority="46"/>
+    <w:lsdException w:name="Grid Table 2 Accent 6" w:uiPriority="47"/>
+    <w:lsdException w:name="Grid Table 3 Accent 6" w:uiPriority="48"/>
+    <w:lsdException w:name="Grid Table 4 Accent 6" w:uiPriority="49"/>
+    <w:lsdException w:name="Grid Table 5 Dark Accent 6" w:uiPriority="50"/>
+    <w:lsdException w:name="Grid Table 6 Colorful Accent 6" w:uiPriority="51"/>
+    <w:lsdException w:name="Grid Table 7 Colorful Accent 6" w:uiPriority="52"/>
+    <w:lsdException w:name="List Table 1 Light" w:uiPriority="46"/>
+    <w:lsdException w:name="List Table 2" w:uiPriority="47"/>
+    <w:lsdException w:name="List Table 3" w:uiPriority="48"/>
+    <w:lsdException w:name="List Table 4" w:uiPriority="49"/>
+    <w:lsdException w:name="List Table 5 Dark" w:uiPriority="50"/>
+    <w:lsdException w:name="List Table 6 Colorful" w:uiPriority="51"/>
+    <w:lsdException w:name="List Table 7 Colorful" w:uiPriority="52"/>
+    <w:lsdException w:name="List Table 1 Light Accent 1" w:uiPriority="46"/>
+    <w:lsdException w:name="List Table 2 Accent 1" w:uiPriority="47"/>
+    <w:lsdException w:name="List Table 3 Accent 1" w:uiPriority="48"/>
+    <w:lsdException w:name="List Table 4 Accent 1" w:uiPriority="49"/>
+    <w:lsdException w:name="List Table 5 Dark Accent 1" w:uiPriority="50"/>
+    <w:lsdException w:name="List Table 6 Colorful Accent 1" w:uiPriority="51"/>
+    <w:lsdException w:name="List Table 7 Colorful Accent 1" w:uiPriority="52"/>
+    <w:lsdException w:name="List Table 1 Light Accent 2" w:uiPriority="46"/>
+    <w:lsdException w:name="List Table 2 Accent 2" w:uiPriority="47"/>
+    <w:lsdException w:name="List Table 3 Accent 2" w:uiPriority="48"/>
+    <w:lsdException w:name="List Table 4 Accent 2" w:uiPriority="49"/>
+    <w:lsdException w:name="List Table 5 Dark Accent 2" w:uiPriority="50"/>
+    <w:lsdException w:name="List Table 6 Colorful Accent 2" w:uiPriority="51"/>
+    <w:lsdException w:name="List Table 7 Colorful Accent 2" w:uiPriority="52"/>
+    <w:lsdException w:name="List Table 1 Light Accent 3" w:uiPriority="46"/>
+    <w:lsdException w:name="List Table 2 Accent 3" w:uiPriority="47"/>
+    <w:lsdException w:name="List Table 3 Accent 3" w:uiPriority="48"/>
+    <w:lsdException w:name="List Table 4 Accent 3" w:uiPriority="49"/>
+    <w:lsdException w:name="List Table 5 Dark Accent 3" w:uiPriority="50"/>
+    <w:lsdException w:name="List Table 6 Colorful Accent 3" w:uiPriority="51"/>
+    <w:lsdException w:name="List Table 7 Colorful Accent 3" w:uiPriority="52"/>
+    <w:lsdException w:name="List Table 1 Light Accent 4" w:uiPriority="46"/>
+    <w:lsdException w:name="List Table 2 Accent 4" w:uiPriority="47"/>
+    <w:lsdException w:name="List Table 3 Accent 4" w:uiPriority="48"/>
+    <w:lsdException w:name="List Table 4 Accent 4" w:uiPriority="49"/>
+    <w:lsdException w:name="List Table 5 Dark Accent 4" w:uiPriority="50"/>
+    <w:lsdException w:name="List Table 6 Colorful Accent 4" w:uiPriority="51"/>
+    <w:lsdException w:name="List Table 7 Colorful Accent 4" w:uiPriority="52"/>
+    <w:lsdException w:name="List Table 1 Light Accent 5" w:uiPriority="46"/>
+    <w:lsdException w:name="List Table 2 Accent 5" w:uiPriority="47"/>
+    <w:lsdException w:name="List Table 3 Accent 5" w:uiPriority="48"/>
+    <w:lsdException w:name="List Table 4 Accent 5" w:uiPriority="49"/>
+    <w:lsdException w:name="List Table 5 Dark Accent 5" w:uiPriority="50"/>
+    <w:lsdException w:name="List Table 6 Colorful Accent 5" w:uiPriority="51"/>
+    <w:lsdException w:name="List Table 7 Colorful Accent 5" w:uiPriority="52"/>
+    <w:lsdException w:name="List Table 1 Light Accent 6" w:uiPriority="46"/>
+    <w:lsdException w:name="List Table 2 Accent 6" w:uiPriority="47"/>
+    <w:lsdException w:name="List Table 3 Accent 6" w:uiPriority="48"/>
+    <w:lsdException w:name="List Table 4 Accent 6" w:uiPriority="49"/>
+    <w:lsdException w:name="List Table 5 Dark Accent 6" w:uiPriority="50"/>
+    <w:lsdException w:name="List Table 6 Colorful Accent 6" w:uiPriority="51"/>
+    <w:lsdException w:name="List Table 7 Colorful Accent 6" w:uiPriority="52"/>
+    <w:lsdException w:name="Mention" w:semiHidden="1" w:unhideWhenUsed="1"/>
+    <w:lsdException w:name="Smart Hyperlink" w:semiHidden="1" w:unhideWhenUsed="1"/>
+    <w:lsdException w:name="Hashtag" w:semiHidden="1" w:unhideWhenUsed="1"/>
+    <w:lsdException w:name="Unresolved Mention" w:semiHidden="1" w:unhideWhenUsed="1"/>
+    <w:lsdException w:name="Smart Link" w:semiHidden="1" w:unhideWhenUsed="1"/>
   </w:latentStyles>
   <w:style w:type="paragraph" w:default="1" w:styleId="Normal">
     <w:name w:val="Normal"/>

</xml_diff>

<commit_message>
working correct currency validations
</commit_message>
<xml_diff>
--- a/Kardexs/K42767.docx
+++ b/Kardexs/K42767.docx
@@ -2153,39 +2153,49 @@
           <w:szCs w:val="20"/>
         </w:rPr>
       </w:pPr>
-      <w:r>
-        <w:rPr>
-          <w:rFonts w:ascii="Arial Narrow" w:hAnsi="Arial Narrow" w:cs="Arial"/>
-          <w:sz w:val="20"/>
-          <w:szCs w:val="20"/>
+      <w:r/>
+      <w:r>
+        <w:rPr>
+          <w:rStyle w:val="CommentsStyle"/>
         </w:rPr>
         <w:t xml:space="preserve"> “</w:t>
       </w:r>
       <w:r>
         <w:rPr>
-          <w:rFonts w:ascii="Arial Narrow" w:hAnsi="Arial Narrow" w:cs="Arial"/>
-          <w:b/>
-          <w:bCs/>
-          <w:iCs/>
-          <w:sz w:val="20"/>
-          <w:szCs w:val="20"/>
+          <w:rStyle w:val="CommentsStyle"/>
         </w:rPr>
         <w:t>ARTÍCULO QUINTO</w:t>
       </w:r>
       <w:r>
         <w:rPr>
-          <w:rFonts w:ascii="Arial Narrow" w:hAnsi="Arial Narrow" w:cs="Arial"/>
-          <w:iCs/>
-          <w:sz w:val="20"/>
-          <w:szCs w:val="20"/>
-        </w:rPr>
-        <w:t>: EL CAPITAL DE LA SOCIEDAD ASCIENDE A LA SUMA DE S/. 225,000.00 (DOSCIENTOS VEINTICINCO MIL CON 00/100 SOLES), DIVIDIDO EN 225,000 (DOSCIENTOS VEINTICINCO MIL) ACCIONES DE UN VALOR NOMINAL DE 1.00 (UN Y 00/100 SOLES) CADA UNA, ÍNTEGRAMENTE SUSCRITO Y PAGADO</w:t>
-      </w:r>
-      <w:r>
-        <w:rPr>
-          <w:rFonts w:ascii="Arial Narrow" w:hAnsi="Arial Narrow" w:cs="Arial"/>
-          <w:sz w:val="20"/>
-          <w:szCs w:val="20"/>
+          <w:rStyle w:val="CommentsStyle"/>
+        </w:rPr>
+        <w:t>: EL CAPITAL DE LA SOCIEDAD ASCIENDE A LA SUMA DE S/. 225,000.00 (DOSCIENTOS VEINTICINCO MIL CON 00/100 SOLES), DIVIDIDO EN 225,000 (DOSCIENTOS VEINTICINCO MIL) ACCIONES DE UN VALOR NOMINAL DE 1.00 (</w:t>
+      </w:r>
+      <w:r>
+        <w:rPr>
+          <w:rStyle w:val="CommentsStyle"/>
+        </w:rPr>
+      </w:r>
+      <w:commentRangeStart w:id="0"/>
+      <w:r>
+        <w:rPr>
+          <w:rStyle w:val="CommentsStyle"/>
+          <w:highlight w:val="yellow"/>
+        </w:rPr>
+        <w:t>UN Y 00/100</w:t>
+        <w:commentReference w:id="0"/>
+      </w:r>
+      <w:commentRangeEnd w:id="0"/>
+      <w:r>
+        <w:rPr>
+          <w:rStyle w:val="CommentsStyle"/>
+        </w:rPr>
+        <w:t xml:space="preserve"> SOLES) CADA UNA, ÍNTEGRAMENTE SUSCRITO Y PAGADO</w:t>
+      </w:r>
+      <w:r>
+        <w:rPr>
+          <w:rStyle w:val="CommentsStyle"/>
         </w:rPr>
         <w:t>”.===============</w:t>
       </w:r>
@@ -3624,6 +3634,18 @@
     </w:sectPr>
   </w:body>
 </w:document>
+</file>
+
+<file path=word/comments.xml><?xml version="1.0" encoding="utf-8"?>
+<w:comments xmlns:wpc="http://schemas.microsoft.com/office/word/2010/wordprocessingCanvas" xmlns:cx="http://schemas.microsoft.com/office/drawing/2014/chartex" xmlns:cx1="http://schemas.microsoft.com/office/drawing/2015/9/8/chartex" xmlns:mc="http://schemas.openxmlformats.org/markup-compatibility/2006" xmlns:o="urn:schemas-microsoft-com:office:office" xmlns:r="http://schemas.openxmlformats.org/officeDocument/2006/relationships" xmlns:m="http://schemas.openxmlformats.org/officeDocument/2006/math" xmlns:v="urn:schemas-microsoft-com:vml" xmlns:wp14="http://schemas.microsoft.com/office/word/2010/wordprocessingDrawing" xmlns:wp="http://schemas.openxmlformats.org/drawingml/2006/wordprocessingDrawing" xmlns:w10="urn:schemas-microsoft-com:office:word" xmlns:w="http://schemas.openxmlformats.org/wordprocessingml/2006/main" xmlns:w14="http://schemas.microsoft.com/office/word/2010/wordml" xmlns:w15="http://schemas.microsoft.com/office/word/2012/wordml" xmlns:w16se="http://schemas.microsoft.com/office/word/2015/wordml/symex" xmlns:wpg="http://schemas.microsoft.com/office/word/2010/wordprocessingGroup" xmlns:wpi="http://schemas.microsoft.com/office/word/2010/wordprocessingInk" xmlns:wne="http://schemas.microsoft.com/office/word/2006/wordml" xmlns:wps="http://schemas.microsoft.com/office/word/2010/wordprocessingShape" mc:Ignorable="w14 w15 w16se wp14">
+  <w:comment w:initials="pd" w:date="2023-01-17T16:46:56.675969" w:id="0" w:author="BOT CONFRONT">
+    <w:p>
+      <w:r>
+        <w:t xml:space="preserve">ERROR EN VALIDACION DE MONEDAS: UN Y 00/100 </w:t>
+      </w:r>
+    </w:p>
+  </w:comment>
+</w:comments>
 </file>
 
 <file path=word/numbering.xml><?xml version="1.0" encoding="utf-8"?>
@@ -4603,6 +4625,13 @@
       <w:rFonts w:ascii="Arial" w:hAnsi="Arial" w:cs="Arial"/>
       <w:sz w:val="22"/>
       <w:szCs w:val="22"/>
+    </w:rPr>
+  </w:style>
+  <w:style w:type="character" w:customStyle="1" w:styleId="CommentsStyle">
+    <w:name w:val="CommentsStyle"/>
+    <w:rPr>
+      <w:rFonts w:ascii="Arial Narrow" w:hAnsi="Arial Narrow"/>
+      <w:sz w:val="20"/>
     </w:rPr>
   </w:style>
 </w:styles>

</xml_diff>